<commit_message>
Kanban board screenshot, Google Drive Backup
Kanban board screenshot updated, Google Drive Backup updated
</commit_message>
<xml_diff>
--- a/Team Google Drive Backup/THE PROJECT/Deliverable 0/Deliverable 0 - Product Description.docx
+++ b/Team Google Drive Backup/THE PROJECT/Deliverable 0/Deliverable 0 - Product Description.docx
@@ -174,28 +174,72 @@
     </w:p>
     <w:p>
       <w:pPr>
-        <w:pStyle w:val="Title"/>
-        <w:rPr>
-          <w:rFonts w:ascii="Lora" w:cs="Lora" w:eastAsia="Lora" w:hAnsi="Lora"/>
-          <w:sz w:val="22"/>
-          <w:szCs w:val="22"/>
-        </w:rPr>
-      </w:pPr>
-      <w:bookmarkStart w:colFirst="0" w:colLast="0" w:name="_sj9cafaskmkg" w:id="4"/>
-      <w:bookmarkEnd w:id="4"/>
-      <w:commentRangeStart w:id="1"/>
-      <w:r>
-        <w:rPr>
-          <w:rFonts w:ascii="Lora" w:cs="Lora" w:eastAsia="Lora" w:hAnsi="Lora"/>
-          <w:sz w:val="22"/>
-          <w:szCs w:val="22"/>
-          <w:rtl w:val="0"/>
-        </w:rPr>
-        <w:t xml:space="preserve">Allows users to submit (anonymized) feedback in a structured fashion, which then in turn provides the user insights in response about their submission. Feedback will have a “history”, allowing the user to track their feedback’s progress throughout the process of being addressed, while also being able to connect and communicate with others who have similar concerns and experiences.</w:t>
-      </w:r>
-      <w:commentRangeEnd w:id="1"/>
-      <w:r>
-        <w:commentReference w:id="1"/>
+        <w:rPr>
+          <w:rFonts w:ascii="Lora" w:cs="Lora" w:eastAsia="Lora" w:hAnsi="Lora"/>
+        </w:rPr>
+      </w:pPr>
+      <w:r>
+        <w:rPr>
+          <w:rtl w:val="0"/>
+        </w:rPr>
+      </w:r>
+    </w:p>
+    <w:p>
+      <w:pPr>
+        <w:rPr>
+          <w:rFonts w:ascii="Lora" w:cs="Lora" w:eastAsia="Lora" w:hAnsi="Lora"/>
+          <w:b w:val="1"/>
+        </w:rPr>
+      </w:pPr>
+      <w:r>
+        <w:rPr>
+          <w:rFonts w:ascii="Lora" w:cs="Lora" w:eastAsia="Lora" w:hAnsi="Lora"/>
+          <w:b w:val="1"/>
+          <w:rtl w:val="0"/>
+        </w:rPr>
+        <w:t xml:space="preserve">Problem Statement</w:t>
+      </w:r>
+    </w:p>
+    <w:p>
+      <w:pPr>
+        <w:ind w:left="0" w:firstLine="0"/>
+        <w:rPr>
+          <w:rFonts w:ascii="Lora" w:cs="Lora" w:eastAsia="Lora" w:hAnsi="Lora"/>
+        </w:rPr>
+      </w:pPr>
+      <w:r>
+        <w:rPr>
+          <w:rFonts w:ascii="Lora" w:cs="Lora" w:eastAsia="Lora" w:hAnsi="Lora"/>
+          <w:rtl w:val="0"/>
+        </w:rPr>
+        <w:t xml:space="preserve">University students can fall behind in their studies and classes due to many different reasons such as family situations, sickness, mental health issues, and more. Sometimes, when students get overwhelmed they don’t reach out for help and their grades slip. This has proven to be a hard cycle for struggling students to get out of and can become a difficult feedback loop. In some cases, struggling students feel as though there is no choice left but to change majors due to this perceived difficulty. </w:t>
+      </w:r>
+    </w:p>
+    <w:p>
+      <w:pPr>
+        <w:rPr>
+          <w:rFonts w:ascii="Lora" w:cs="Lora" w:eastAsia="Lora" w:hAnsi="Lora"/>
+        </w:rPr>
+      </w:pPr>
+      <w:r>
+        <w:rPr>
+          <w:rtl w:val="0"/>
+        </w:rPr>
+      </w:r>
+    </w:p>
+    <w:p>
+      <w:pPr>
+        <w:ind w:left="0" w:firstLine="0"/>
+        <w:rPr>
+          <w:rFonts w:ascii="Lora" w:cs="Lora" w:eastAsia="Lora" w:hAnsi="Lora"/>
+        </w:rPr>
+      </w:pPr>
+      <w:r>
+        <w:rPr>
+          <w:rFonts w:ascii="Lora" w:cs="Lora" w:eastAsia="Lora" w:hAnsi="Lora"/>
+          <w:rtl w:val="0"/>
+        </w:rPr>
+        <w:t xml:space="preserve">Prior solutions to this previously stated problem can be seen through tutoring programs, CS help labs, and a variety of media outlets like discord and even instagram and facebook. Although these solutions can be useful to a certain extent, there are indeed gaps to them. A gap for these situations is that the students themselves have to take the initiative, and that students aren’t always in control of many of the factors which influence their day-to-day lives, or their ability to effect change. Prior solutions solely require students to help students, there is no higher involvement from the department, the professors, etc. Given the limited resources and time constraints of both students and professors, how can we implement a proactive, collaborative system that effectively identifies the difference between students genuinely struggling and those not putting in effort, ensuring timely interventions to support and guide students with declining academic performance?</w:t>
       </w:r>
       <w:r>
         <w:rPr>
@@ -211,358 +255,6 @@
           <w:szCs w:val="24"/>
         </w:rPr>
       </w:pPr>
-      <w:r>
-        <w:rPr>
-          <w:rtl w:val="0"/>
-        </w:rPr>
-      </w:r>
-    </w:p>
-    <w:p>
-      <w:pPr>
-        <w:rPr>
-          <w:rFonts w:ascii="Lora" w:cs="Lora" w:eastAsia="Lora" w:hAnsi="Lora"/>
-          <w:sz w:val="24"/>
-          <w:szCs w:val="24"/>
-        </w:rPr>
-      </w:pPr>
-      <w:r>
-        <w:rPr>
-          <w:rtl w:val="0"/>
-        </w:rPr>
-      </w:r>
-    </w:p>
-    <w:p>
-      <w:pPr>
-        <w:rPr>
-          <w:rFonts w:ascii="Lora" w:cs="Lora" w:eastAsia="Lora" w:hAnsi="Lora"/>
-          <w:sz w:val="28"/>
-          <w:szCs w:val="28"/>
-        </w:rPr>
-      </w:pPr>
-      <w:commentRangeStart w:id="2"/>
-      <w:commentRangeStart w:id="3"/>
-      <w:r>
-        <w:rPr>
-          <w:rFonts w:ascii="Lora" w:cs="Lora" w:eastAsia="Lora" w:hAnsi="Lora"/>
-          <w:b w:val="1"/>
-          <w:sz w:val="30"/>
-          <w:szCs w:val="30"/>
-          <w:rtl w:val="0"/>
-        </w:rPr>
-        <w:t xml:space="preserve">Summary</w:t>
-      </w:r>
-      <w:commentRangeEnd w:id="2"/>
-      <w:r>
-        <w:commentReference w:id="2"/>
-      </w:r>
-      <w:commentRangeEnd w:id="3"/>
-      <w:r>
-        <w:commentReference w:id="3"/>
-      </w:r>
-      <w:r>
-        <w:rPr>
-          <w:rtl w:val="0"/>
-        </w:rPr>
-      </w:r>
-    </w:p>
-    <w:p>
-      <w:pPr>
-        <w:rPr>
-          <w:rFonts w:ascii="Lora" w:cs="Lora" w:eastAsia="Lora" w:hAnsi="Lora"/>
-        </w:rPr>
-      </w:pPr>
-      <w:r>
-        <w:rPr>
-          <w:rFonts w:ascii="Lora" w:cs="Lora" w:eastAsia="Lora" w:hAnsi="Lora"/>
-          <w:rtl w:val="0"/>
-        </w:rPr>
-        <w:t xml:space="preserve">Intersectional Insights offers a guided submission process, ensuring that users provide detailed context from their unique perspective. Whether it’s about the problem’s nature, its emotional impact, its cause, or potential solutions, Intersectional Insights captures it all. Once submitted, data is analyzed, categorized, and shared, revealing the collective concerns of a community. By presenting aggregated insights, Intersectional Insights empowers decision-makers with the clarity needed to understand and address large-scale issues effectively. </w:t>
-      </w:r>
-    </w:p>
-    <w:p>
-      <w:pPr>
-        <w:rPr>
-          <w:rFonts w:ascii="Lora" w:cs="Lora" w:eastAsia="Lora" w:hAnsi="Lora"/>
-          <w:sz w:val="24"/>
-          <w:szCs w:val="24"/>
-        </w:rPr>
-      </w:pPr>
-      <w:r>
-        <w:rPr>
-          <w:rtl w:val="0"/>
-        </w:rPr>
-      </w:r>
-    </w:p>
-    <w:p>
-      <w:pPr>
-        <w:ind w:left="0" w:firstLine="0"/>
-        <w:rPr>
-          <w:rFonts w:ascii="Lora" w:cs="Lora" w:eastAsia="Lora" w:hAnsi="Lora"/>
-          <w:b w:val="1"/>
-        </w:rPr>
-      </w:pPr>
-      <w:r>
-        <w:rPr>
-          <w:rFonts w:ascii="Lora" w:cs="Lora" w:eastAsia="Lora" w:hAnsi="Lora"/>
-          <w:b w:val="1"/>
-          <w:rtl w:val="0"/>
-        </w:rPr>
-        <w:t xml:space="preserve">Submission</w:t>
-      </w:r>
-    </w:p>
-    <w:p>
-      <w:pPr>
-        <w:ind w:left="0" w:firstLine="0"/>
-        <w:rPr>
-          <w:rFonts w:ascii="Lora" w:cs="Lora" w:eastAsia="Lora" w:hAnsi="Lora"/>
-        </w:rPr>
-      </w:pPr>
-      <w:r>
-        <w:rPr>
-          <w:rFonts w:ascii="Lora" w:cs="Lora" w:eastAsia="Lora" w:hAnsi="Lora"/>
-          <w:rtl w:val="0"/>
-        </w:rPr>
-        <w:t xml:space="preserve">Feedback submission is “guided”, allowing a user to provide unique context for their unique perspective on what is occurring:</w:t>
-      </w:r>
-    </w:p>
-    <w:p>
-      <w:pPr>
-        <w:numPr>
-          <w:ilvl w:val="0"/>
-          <w:numId w:val="2"/>
-        </w:numPr>
-        <w:ind w:left="720" w:hanging="360"/>
-        <w:rPr>
-          <w:rFonts w:ascii="Lora" w:cs="Lora" w:eastAsia="Lora" w:hAnsi="Lora"/>
-        </w:rPr>
-      </w:pPr>
-      <w:r>
-        <w:rPr>
-          <w:rFonts w:ascii="Lora" w:cs="Lora" w:eastAsia="Lora" w:hAnsi="Lora"/>
-          <w:rtl w:val="0"/>
-        </w:rPr>
-        <w:t xml:space="preserve">what is happening</w:t>
-      </w:r>
-    </w:p>
-    <w:p>
-      <w:pPr>
-        <w:numPr>
-          <w:ilvl w:val="0"/>
-          <w:numId w:val="2"/>
-        </w:numPr>
-        <w:ind w:left="720" w:hanging="360"/>
-        <w:rPr>
-          <w:rFonts w:ascii="Lora" w:cs="Lora" w:eastAsia="Lora" w:hAnsi="Lora"/>
-        </w:rPr>
-      </w:pPr>
-      <w:r>
-        <w:rPr>
-          <w:rFonts w:ascii="Lora" w:cs="Lora" w:eastAsia="Lora" w:hAnsi="Lora"/>
-          <w:rtl w:val="0"/>
-        </w:rPr>
-        <w:t xml:space="preserve">how the problem makes them feel</w:t>
-      </w:r>
-    </w:p>
-    <w:p>
-      <w:pPr>
-        <w:numPr>
-          <w:ilvl w:val="0"/>
-          <w:numId w:val="2"/>
-        </w:numPr>
-        <w:ind w:left="720" w:hanging="360"/>
-        <w:rPr>
-          <w:rFonts w:ascii="Lora" w:cs="Lora" w:eastAsia="Lora" w:hAnsi="Lora"/>
-        </w:rPr>
-      </w:pPr>
-      <w:r>
-        <w:rPr>
-          <w:rFonts w:ascii="Lora" w:cs="Lora" w:eastAsia="Lora" w:hAnsi="Lora"/>
-          <w:rtl w:val="0"/>
-        </w:rPr>
-        <w:t xml:space="preserve">why they believe the problem is occurring, and </w:t>
-      </w:r>
-    </w:p>
-    <w:p>
-      <w:pPr>
-        <w:numPr>
-          <w:ilvl w:val="0"/>
-          <w:numId w:val="2"/>
-        </w:numPr>
-        <w:ind w:left="720" w:hanging="360"/>
-        <w:rPr>
-          <w:rFonts w:ascii="Lora" w:cs="Lora" w:eastAsia="Lora" w:hAnsi="Lora"/>
-        </w:rPr>
-      </w:pPr>
-      <w:r>
-        <w:rPr>
-          <w:rFonts w:ascii="Lora" w:cs="Lora" w:eastAsia="Lora" w:hAnsi="Lora"/>
-          <w:rtl w:val="0"/>
-        </w:rPr>
-        <w:t xml:space="preserve">how they believe the problem could be addressed</w:t>
-      </w:r>
-    </w:p>
-    <w:p>
-      <w:pPr>
-        <w:rPr>
-          <w:rFonts w:ascii="Lora" w:cs="Lora" w:eastAsia="Lora" w:hAnsi="Lora"/>
-        </w:rPr>
-      </w:pPr>
-      <w:r>
-        <w:rPr>
-          <w:rtl w:val="0"/>
-        </w:rPr>
-      </w:r>
-    </w:p>
-    <w:p>
-      <w:pPr>
-        <w:rPr>
-          <w:rFonts w:ascii="Lora" w:cs="Lora" w:eastAsia="Lora" w:hAnsi="Lora"/>
-          <w:b w:val="1"/>
-        </w:rPr>
-      </w:pPr>
-      <w:r>
-        <w:rPr>
-          <w:rFonts w:ascii="Lora" w:cs="Lora" w:eastAsia="Lora" w:hAnsi="Lora"/>
-          <w:b w:val="1"/>
-          <w:rtl w:val="0"/>
-        </w:rPr>
-        <w:t xml:space="preserve">Collection</w:t>
-      </w:r>
-    </w:p>
-    <w:p>
-      <w:pPr>
-        <w:rPr>
-          <w:rFonts w:ascii="Lora" w:cs="Lora" w:eastAsia="Lora" w:hAnsi="Lora"/>
-        </w:rPr>
-      </w:pPr>
-      <w:r>
-        <w:rPr>
-          <w:rFonts w:ascii="Lora" w:cs="Lora" w:eastAsia="Lora" w:hAnsi="Lora"/>
-          <w:rtl w:val="0"/>
-        </w:rPr>
-        <w:t xml:space="preserve">Feedback is collected, analyzed, and placed into categories of similar concerns. This information is shared back with the user who submitted the original feedback themselves, to allow the originator to see how many other people/percentage of people have a similar concern or experience.</w:t>
-      </w:r>
-    </w:p>
-    <w:p>
-      <w:pPr>
-        <w:rPr>
-          <w:rFonts w:ascii="Lora" w:cs="Lora" w:eastAsia="Lora" w:hAnsi="Lora"/>
-        </w:rPr>
-      </w:pPr>
-      <w:r>
-        <w:rPr>
-          <w:rtl w:val="0"/>
-        </w:rPr>
-      </w:r>
-    </w:p>
-    <w:p>
-      <w:pPr>
-        <w:rPr>
-          <w:rFonts w:ascii="Lora" w:cs="Lora" w:eastAsia="Lora" w:hAnsi="Lora"/>
-          <w:b w:val="1"/>
-        </w:rPr>
-      </w:pPr>
-      <w:r>
-        <w:rPr>
-          <w:rFonts w:ascii="Lora" w:cs="Lora" w:eastAsia="Lora" w:hAnsi="Lora"/>
-          <w:b w:val="1"/>
-          <w:rtl w:val="0"/>
-        </w:rPr>
-        <w:t xml:space="preserve">Sharing</w:t>
-      </w:r>
-    </w:p>
-    <w:p>
-      <w:pPr>
-        <w:rPr>
-          <w:rFonts w:ascii="Lora" w:cs="Lora" w:eastAsia="Lora" w:hAnsi="Lora"/>
-        </w:rPr>
-      </w:pPr>
-      <w:r>
-        <w:rPr>
-          <w:rFonts w:ascii="Lora" w:cs="Lora" w:eastAsia="Lora" w:hAnsi="Lora"/>
-          <w:rtl w:val="0"/>
-        </w:rPr>
-        <w:t xml:space="preserve">Feedback can then be shared with the appropriate parties. Singular or limited feedback is difficult for leadership teams to understand. By collecting and categorizing feedback of a larger population group, concerns can be viewed on a larger scale, and will have a measurable magnitude of how many people are reporting similar concerns. This in turn will provide decision makers with the information they need to address the concerns of those under their charge.</w:t>
-      </w:r>
-    </w:p>
-    <w:p>
-      <w:pPr>
-        <w:pStyle w:val="Heading1"/>
-        <w:rPr>
-          <w:rFonts w:ascii="Lora" w:cs="Lora" w:eastAsia="Lora" w:hAnsi="Lora"/>
-          <w:b w:val="1"/>
-          <w:sz w:val="30"/>
-          <w:szCs w:val="30"/>
-        </w:rPr>
-      </w:pPr>
-      <w:bookmarkStart w:colFirst="0" w:colLast="0" w:name="_47rzrqdwzx5j" w:id="5"/>
-      <w:bookmarkEnd w:id="5"/>
-      <w:r>
-        <w:rPr>
-          <w:rFonts w:ascii="Lora" w:cs="Lora" w:eastAsia="Lora" w:hAnsi="Lora"/>
-          <w:b w:val="1"/>
-          <w:sz w:val="30"/>
-          <w:szCs w:val="30"/>
-          <w:rtl w:val="0"/>
-        </w:rPr>
-        <w:t xml:space="preserve">Problem </w:t>
-      </w:r>
-    </w:p>
-    <w:p>
-      <w:pPr>
-        <w:rPr>
-          <w:rFonts w:ascii="Lora" w:cs="Lora" w:eastAsia="Lora" w:hAnsi="Lora"/>
-        </w:rPr>
-      </w:pPr>
-      <w:commentRangeStart w:id="4"/>
-      <w:commentRangeStart w:id="5"/>
-      <w:r>
-        <w:rPr>
-          <w:rFonts w:ascii="Lora" w:cs="Lora" w:eastAsia="Lora" w:hAnsi="Lora"/>
-          <w:rtl w:val="0"/>
-        </w:rPr>
-        <w:t xml:space="preserve">Imposter syndrome exists amongst most, if not all of the students, especially younger students just starting out on their educational journey. We believe that a safe, anonymous method for individuals to present their concerns, receive feedback on the validity of their concerns, while also providing students with resources to address their concerns in the interim, would aid significantly in address both retention of students in STEM, as well as feelings of imposter syndrome, not being “smart enough”, etc.</w:t>
-      </w:r>
-      <w:commentRangeEnd w:id="4"/>
-      <w:r>
-        <w:commentReference w:id="4"/>
-      </w:r>
-      <w:commentRangeEnd w:id="5"/>
-      <w:r>
-        <w:commentReference w:id="5"/>
-      </w:r>
-      <w:r>
-        <w:rPr>
-          <w:rtl w:val="0"/>
-        </w:rPr>
-      </w:r>
-    </w:p>
-    <w:p>
-      <w:pPr>
-        <w:rPr>
-          <w:rFonts w:ascii="Lora" w:cs="Lora" w:eastAsia="Lora" w:hAnsi="Lora"/>
-          <w:sz w:val="24"/>
-          <w:szCs w:val="24"/>
-        </w:rPr>
-      </w:pPr>
-      <w:r>
-        <w:rPr>
-          <w:rtl w:val="0"/>
-        </w:rPr>
-      </w:r>
-    </w:p>
-    <w:p>
-      <w:pPr>
-        <w:pStyle w:val="Heading1"/>
-        <w:rPr>
-          <w:rFonts w:ascii="Lora" w:cs="Lora" w:eastAsia="Lora" w:hAnsi="Lora"/>
-        </w:rPr>
-      </w:pPr>
-      <w:bookmarkStart w:colFirst="0" w:colLast="0" w:name="_wqp7tkbpdvfa" w:id="6"/>
-      <w:bookmarkEnd w:id="6"/>
-      <w:r>
-        <w:br w:type="page"/>
-      </w:r>
       <w:r>
         <w:rPr>
           <w:rtl w:val="0"/>
@@ -579,9 +271,14 @@
           <w:szCs w:val="32"/>
         </w:rPr>
       </w:pPr>
-      <w:bookmarkStart w:colFirst="0" w:colLast="0" w:name="_4e2qvqw9on3y" w:id="7"/>
-      <w:bookmarkEnd w:id="7"/>
-      <w:commentRangeStart w:id="6"/>
+      <w:bookmarkStart w:colFirst="0" w:colLast="0" w:name="_wqp7tkbpdvfa" w:id="4"/>
+      <w:bookmarkEnd w:id="4"/>
+      <w:r>
+        <w:br w:type="page"/>
+      </w:r>
+      <w:commentRangeStart w:id="1"/>
+      <w:commentRangeStart w:id="2"/>
+      <w:commentRangeStart w:id="3"/>
       <w:r>
         <w:rPr>
           <w:rFonts w:ascii="Lora" w:cs="Lora" w:eastAsia="Lora" w:hAnsi="Lora"/>
@@ -592,9 +289,17 @@
         </w:rPr>
         <w:t xml:space="preserve">Prior Solutions</w:t>
       </w:r>
-      <w:commentRangeEnd w:id="6"/>
-      <w:r>
-        <w:commentReference w:id="6"/>
+      <w:commentRangeEnd w:id="1"/>
+      <w:r>
+        <w:commentReference w:id="1"/>
+      </w:r>
+      <w:commentRangeEnd w:id="2"/>
+      <w:r>
+        <w:commentReference w:id="2"/>
+      </w:r>
+      <w:commentRangeEnd w:id="3"/>
+      <w:r>
+        <w:commentReference w:id="3"/>
       </w:r>
       <w:r>
         <w:rPr>
@@ -611,8 +316,8 @@
           <w:szCs w:val="24"/>
         </w:rPr>
       </w:pPr>
-      <w:bookmarkStart w:colFirst="0" w:colLast="0" w:name="_ll8p5ht17ilf" w:id="8"/>
-      <w:bookmarkEnd w:id="8"/>
+      <w:bookmarkStart w:colFirst="0" w:colLast="0" w:name="_ll8p5ht17ilf" w:id="5"/>
+      <w:bookmarkEnd w:id="5"/>
       <w:r>
         <w:rPr>
           <w:rFonts w:ascii="Lora" w:cs="Lora" w:eastAsia="Lora" w:hAnsi="Lora"/>
@@ -790,12 +495,12 @@
             <wp:extent cx="6166932" cy="3351365"/>
             <wp:effectExtent b="0" l="0" r="0" t="0"/>
             <wp:wrapNone/>
-            <wp:docPr id="3" name="image2.png"/>
+            <wp:docPr id="3" name="image1.png"/>
             <a:graphic>
               <a:graphicData uri="http://schemas.openxmlformats.org/drawingml/2006/picture">
                 <pic:pic>
                   <pic:nvPicPr>
-                    <pic:cNvPr id="0" name="image2.png"/>
+                    <pic:cNvPr id="0" name="image1.png"/>
                     <pic:cNvPicPr preferRelativeResize="0"/>
                   </pic:nvPicPr>
                   <pic:blipFill>
@@ -825,8 +530,8 @@
         <w:pStyle w:val="Heading2"/>
         <w:rPr/>
       </w:pPr>
-      <w:bookmarkStart w:colFirst="0" w:colLast="0" w:name="_5g5zpccrk600" w:id="9"/>
-      <w:bookmarkEnd w:id="9"/>
+      <w:bookmarkStart w:colFirst="0" w:colLast="0" w:name="_5g5zpccrk600" w:id="6"/>
+      <w:bookmarkEnd w:id="6"/>
       <w:r>
         <w:rPr>
           <w:rtl w:val="0"/>
@@ -838,8 +543,8 @@
         <w:pStyle w:val="Heading2"/>
         <w:rPr/>
       </w:pPr>
-      <w:bookmarkStart w:colFirst="0" w:colLast="0" w:name="_on3qzi2h66qp" w:id="10"/>
-      <w:bookmarkEnd w:id="10"/>
+      <w:bookmarkStart w:colFirst="0" w:colLast="0" w:name="_on3qzi2h66qp" w:id="7"/>
+      <w:bookmarkEnd w:id="7"/>
       <w:r>
         <w:br w:type="page"/>
       </w:r>
@@ -854,9 +559,9 @@
         <w:pStyle w:val="Heading2"/>
         <w:rPr/>
       </w:pPr>
-      <w:bookmarkStart w:colFirst="0" w:colLast="0" w:name="_lv1dnir8vw0u" w:id="11"/>
-      <w:bookmarkEnd w:id="11"/>
-      <w:commentRangeStart w:id="7"/>
+      <w:bookmarkStart w:colFirst="0" w:colLast="0" w:name="_lv1dnir8vw0u" w:id="8"/>
+      <w:bookmarkEnd w:id="8"/>
+      <w:commentRangeStart w:id="4"/>
       <w:r>
         <w:rPr>
           <w:b w:val="1"/>
@@ -877,9 +582,9 @@
         </w:rPr>
         <w:t xml:space="preserve">Social Media (Yik-Yak, Facebook, etc.)</w:t>
       </w:r>
-      <w:commentRangeEnd w:id="7"/>
-      <w:r>
-        <w:commentReference w:id="7"/>
+      <w:commentRangeEnd w:id="4"/>
+      <w:r>
+        <w:commentReference w:id="4"/>
       </w:r>
       <w:r>
         <w:rPr>
@@ -986,8 +691,8 @@
           <w:rFonts w:ascii="Lora" w:cs="Lora" w:eastAsia="Lora" w:hAnsi="Lora"/>
         </w:rPr>
       </w:pPr>
-      <w:bookmarkStart w:colFirst="0" w:colLast="0" w:name="_cpyyhdypznoe" w:id="12"/>
-      <w:bookmarkEnd w:id="12"/>
+      <w:bookmarkStart w:colFirst="0" w:colLast="0" w:name="_cpyyhdypznoe" w:id="9"/>
+      <w:bookmarkEnd w:id="9"/>
       <w:r>
         <w:rPr>
           <w:rFonts w:ascii="Lora" w:cs="Lora" w:eastAsia="Lora" w:hAnsi="Lora"/>
@@ -996,12 +701,12 @@
           <wp:inline distB="114300" distT="114300" distL="114300" distR="114300">
             <wp:extent cx="6858000" cy="4787900"/>
             <wp:effectExtent b="0" l="0" r="0" t="0"/>
-            <wp:docPr id="2" name="image3.png"/>
+            <wp:docPr id="2" name="image4.png"/>
             <a:graphic>
               <a:graphicData uri="http://schemas.openxmlformats.org/drawingml/2006/picture">
                 <pic:pic>
                   <pic:nvPicPr>
-                    <pic:cNvPr id="0" name="image3.png"/>
+                    <pic:cNvPr id="0" name="image4.png"/>
                     <pic:cNvPicPr preferRelativeResize="0"/>
                   </pic:nvPicPr>
                   <pic:blipFill>
@@ -1036,20 +741,20 @@
         <w:pStyle w:val="Heading2"/>
         <w:rPr/>
       </w:pPr>
-      <w:bookmarkStart w:colFirst="0" w:colLast="0" w:name="_83mnpji0ap9y" w:id="13"/>
-      <w:bookmarkEnd w:id="13"/>
-      <w:commentRangeStart w:id="8"/>
-      <w:commentRangeStart w:id="9"/>
+      <w:bookmarkStart w:colFirst="0" w:colLast="0" w:name="_83mnpji0ap9y" w:id="10"/>
+      <w:bookmarkEnd w:id="10"/>
+      <w:commentRangeStart w:id="5"/>
+      <w:commentRangeStart w:id="6"/>
       <w:r>
         <w:br w:type="page"/>
       </w:r>
-      <w:commentRangeEnd w:id="8"/>
-      <w:r>
-        <w:commentReference w:id="8"/>
-      </w:r>
-      <w:commentRangeEnd w:id="9"/>
-      <w:r>
-        <w:commentReference w:id="9"/>
+      <w:commentRangeEnd w:id="5"/>
+      <w:r>
+        <w:commentReference w:id="5"/>
+      </w:r>
+      <w:commentRangeEnd w:id="6"/>
+      <w:r>
+        <w:commentReference w:id="6"/>
       </w:r>
       <w:r>
         <w:rPr>
@@ -1066,8 +771,8 @@
           <w:szCs w:val="24"/>
         </w:rPr>
       </w:pPr>
-      <w:bookmarkStart w:colFirst="0" w:colLast="0" w:name="_l5ma0sd0k5kv" w:id="14"/>
-      <w:bookmarkEnd w:id="14"/>
+      <w:bookmarkStart w:colFirst="0" w:colLast="0" w:name="_l5ma0sd0k5kv" w:id="11"/>
+      <w:bookmarkEnd w:id="11"/>
       <w:r>
         <w:rPr>
           <w:rFonts w:ascii="Lora" w:cs="Lora" w:eastAsia="Lora" w:hAnsi="Lora"/>
@@ -1228,12 +933,12 @@
           <wp:inline distB="114300" distT="114300" distL="114300" distR="114300">
             <wp:extent cx="6858000" cy="4000500"/>
             <wp:effectExtent b="0" l="0" r="0" t="0"/>
-            <wp:docPr id="4" name="image4.png"/>
+            <wp:docPr id="4" name="image3.png"/>
             <a:graphic>
               <a:graphicData uri="http://schemas.openxmlformats.org/drawingml/2006/picture">
                 <pic:pic>
                   <pic:nvPicPr>
-                    <pic:cNvPr id="0" name="image4.png"/>
+                    <pic:cNvPr id="0" name="image3.png"/>
                     <pic:cNvPicPr preferRelativeResize="0"/>
                   </pic:nvPicPr>
                   <pic:blipFill>
@@ -1274,9 +979,9 @@
           <w:szCs w:val="32"/>
         </w:rPr>
       </w:pPr>
-      <w:bookmarkStart w:colFirst="0" w:colLast="0" w:name="_5cwtvzrvc99b" w:id="15"/>
-      <w:bookmarkEnd w:id="15"/>
-      <w:commentRangeStart w:id="10"/>
+      <w:bookmarkStart w:colFirst="0" w:colLast="0" w:name="_5cwtvzrvc99b" w:id="12"/>
+      <w:bookmarkEnd w:id="12"/>
+      <w:commentRangeStart w:id="7"/>
       <w:r>
         <w:rPr>
           <w:rFonts w:ascii="Lora" w:cs="Lora" w:eastAsia="Lora" w:hAnsi="Lora"/>
@@ -1287,9 +992,9 @@
         </w:rPr>
         <w:t xml:space="preserve">Comparison</w:t>
       </w:r>
-      <w:commentRangeEnd w:id="10"/>
-      <w:r>
-        <w:commentReference w:id="10"/>
+      <w:commentRangeEnd w:id="7"/>
+      <w:r>
+        <w:commentReference w:id="7"/>
       </w:r>
       <w:r>
         <w:rPr>
@@ -2414,8 +2119,8 @@
           <w:szCs w:val="32"/>
         </w:rPr>
       </w:pPr>
-      <w:bookmarkStart w:colFirst="0" w:colLast="0" w:name="_sx5dyvg9x9fj" w:id="16"/>
-      <w:bookmarkEnd w:id="16"/>
+      <w:bookmarkStart w:colFirst="0" w:colLast="0" w:name="_sx5dyvg9x9fj" w:id="13"/>
+      <w:bookmarkEnd w:id="13"/>
       <w:r>
         <w:br w:type="page"/>
       </w:r>
@@ -2433,8 +2138,8 @@
           <w:shd w:fill="d9d2e9" w:val="clear"/>
         </w:rPr>
       </w:pPr>
-      <w:bookmarkStart w:colFirst="0" w:colLast="0" w:name="_u1ncasqjojez" w:id="17"/>
-      <w:bookmarkEnd w:id="17"/>
+      <w:bookmarkStart w:colFirst="0" w:colLast="0" w:name="_u1ncasqjojez" w:id="14"/>
+      <w:bookmarkEnd w:id="14"/>
       <w:r>
         <w:rPr>
           <w:rFonts w:ascii="Lora" w:cs="Lora" w:eastAsia="Lora" w:hAnsi="Lora"/>
@@ -2519,12 +2224,12 @@
           <wp:inline distB="114300" distT="114300" distL="114300" distR="114300">
             <wp:extent cx="6858000" cy="6134100"/>
             <wp:effectExtent b="0" l="0" r="0" t="0"/>
-            <wp:docPr id="1" name="image1.png"/>
+            <wp:docPr id="1" name="image2.png"/>
             <a:graphic>
               <a:graphicData uri="http://schemas.openxmlformats.org/drawingml/2006/picture">
                 <pic:pic>
                   <pic:nvPicPr>
-                    <pic:cNvPr id="0" name="image1.png"/>
+                    <pic:cNvPr id="0" name="image2.png"/>
                     <pic:cNvPicPr preferRelativeResize="0"/>
                   </pic:nvPicPr>
                   <pic:blipFill>
@@ -2639,6 +2344,8 @@
       <w:pPr>
         <w:rPr>
           <w:rFonts w:ascii="Lora" w:cs="Lora" w:eastAsia="Lora" w:hAnsi="Lora"/>
+          <w:sz w:val="22"/>
+          <w:szCs w:val="22"/>
         </w:rPr>
       </w:pPr>
       <w:r>
@@ -2648,7 +2355,6 @@
         </w:rPr>
         <w:t xml:space="preserve">The Intersectional Insights hub is a web-based application that empowers </w:t>
       </w:r>
-      <w:commentRangeStart w:id="11"/>
       <w:r>
         <w:rPr>
           <w:rFonts w:ascii="Lora" w:cs="Lora" w:eastAsia="Lora" w:hAnsi="Lora"/>
@@ -2656,16 +2362,302 @@
         </w:rPr>
         <w:t xml:space="preserve">users</w:t>
       </w:r>
-      <w:commentRangeEnd w:id="11"/>
-      <w:r>
-        <w:commentReference w:id="11"/>
-      </w:r>
-      <w:r>
-        <w:rPr>
-          <w:rFonts w:ascii="Lora" w:cs="Lora" w:eastAsia="Lora" w:hAnsi="Lora"/>
-          <w:rtl w:val="0"/>
-        </w:rPr>
-        <w:t xml:space="preserve"> to submit feedback in an anonymous and structured manner. Designed to foster a culture of openness and continuous improvement, the app not only collects feedback but also processes it to offer insights in response. This two-way interaction ensures that the users not only voice their concerns but also gain valuable insights about their submissions.</w:t>
+      <w:r>
+        <w:rPr>
+          <w:rFonts w:ascii="Lora" w:cs="Lora" w:eastAsia="Lora" w:hAnsi="Lora"/>
+          <w:rtl w:val="0"/>
+        </w:rPr>
+        <w:t xml:space="preserve"> </w:t>
+      </w:r>
+      <w:r>
+        <w:rPr>
+          <w:rFonts w:ascii="Lora" w:cs="Lora" w:eastAsia="Lora" w:hAnsi="Lora"/>
+          <w:rtl w:val="0"/>
+        </w:rPr>
+        <w:t xml:space="preserve">(student, professor, administrator, etc.) </w:t>
+      </w:r>
+      <w:r>
+        <w:rPr>
+          <w:rFonts w:ascii="Lora" w:cs="Lora" w:eastAsia="Lora" w:hAnsi="Lora"/>
+          <w:rtl w:val="0"/>
+        </w:rPr>
+        <w:t xml:space="preserve"> to submit feedback in an anonymous and structured manner. Designed to foster a culture of openness and continuous improvement, the app not only collects feedback but also processes it to offer insights in response. This two-way interaction ensures that the users not only voice their concerns but also gain valuable insights about their submissions. </w:t>
+      </w:r>
+      <w:r>
+        <w:rPr>
+          <w:rFonts w:ascii="Lora" w:cs="Lora" w:eastAsia="Lora" w:hAnsi="Lora"/>
+          <w:sz w:val="22"/>
+          <w:szCs w:val="22"/>
+          <w:rtl w:val="0"/>
+        </w:rPr>
+        <w:t xml:space="preserve">The feedback portion will have a “history”, allowing the user to track their feedback’s progress throughout the process of being addressed, while also being able to connect and communicate with others who have similar concerns and experiences.</w:t>
+      </w:r>
+      <w:r>
+        <w:rPr>
+          <w:rtl w:val="0"/>
+        </w:rPr>
+      </w:r>
+    </w:p>
+    <w:p>
+      <w:pPr>
+        <w:rPr/>
+      </w:pPr>
+      <w:r>
+        <w:rPr>
+          <w:rtl w:val="0"/>
+        </w:rPr>
+      </w:r>
+    </w:p>
+    <w:p>
+      <w:pPr>
+        <w:rPr>
+          <w:rFonts w:ascii="Lora" w:cs="Lora" w:eastAsia="Lora" w:hAnsi="Lora"/>
+          <w:sz w:val="28"/>
+          <w:szCs w:val="28"/>
+        </w:rPr>
+      </w:pPr>
+      <w:r>
+        <w:rPr>
+          <w:rFonts w:ascii="Lora" w:cs="Lora" w:eastAsia="Lora" w:hAnsi="Lora"/>
+          <w:b w:val="1"/>
+          <w:sz w:val="30"/>
+          <w:szCs w:val="30"/>
+          <w:rtl w:val="0"/>
+        </w:rPr>
+        <w:t xml:space="preserve">Summary</w:t>
+      </w:r>
+      <w:r>
+        <w:rPr>
+          <w:rtl w:val="0"/>
+        </w:rPr>
+      </w:r>
+    </w:p>
+    <w:p>
+      <w:pPr>
+        <w:rPr>
+          <w:rFonts w:ascii="Lora" w:cs="Lora" w:eastAsia="Lora" w:hAnsi="Lora"/>
+        </w:rPr>
+      </w:pPr>
+      <w:r>
+        <w:rPr>
+          <w:rFonts w:ascii="Lora" w:cs="Lora" w:eastAsia="Lora" w:hAnsi="Lora"/>
+          <w:rtl w:val="0"/>
+        </w:rPr>
+        <w:t xml:space="preserve">Intersectional Insights offers a guided submission process, ensuring that users provide detailed context from their unique perspective. Whether it’s about the problem’s nature, its emotional impact, its cause, or potential solutions, Intersectional Insights captures it all. Once submitted, data is analyzed, categorized, and shared, revealing the collective concerns of a community. By presenting aggregated insights, Intersectional Insights empowers decision-makers with the clarity needed to understand and address large-scale issues effectively. </w:t>
+      </w:r>
+    </w:p>
+    <w:p>
+      <w:pPr>
+        <w:rPr>
+          <w:rFonts w:ascii="Lora" w:cs="Lora" w:eastAsia="Lora" w:hAnsi="Lora"/>
+          <w:sz w:val="24"/>
+          <w:szCs w:val="24"/>
+        </w:rPr>
+      </w:pPr>
+      <w:r>
+        <w:rPr>
+          <w:rtl w:val="0"/>
+        </w:rPr>
+      </w:r>
+    </w:p>
+    <w:p>
+      <w:pPr>
+        <w:rPr>
+          <w:rFonts w:ascii="Lora" w:cs="Lora" w:eastAsia="Lora" w:hAnsi="Lora"/>
+          <w:b w:val="1"/>
+        </w:rPr>
+      </w:pPr>
+      <w:r>
+        <w:rPr>
+          <w:rFonts w:ascii="Lora" w:cs="Lora" w:eastAsia="Lora" w:hAnsi="Lora"/>
+          <w:b w:val="1"/>
+          <w:rtl w:val="0"/>
+        </w:rPr>
+        <w:t xml:space="preserve">Submission</w:t>
+      </w:r>
+    </w:p>
+    <w:p>
+      <w:pPr>
+        <w:rPr>
+          <w:rFonts w:ascii="Lora" w:cs="Lora" w:eastAsia="Lora" w:hAnsi="Lora"/>
+        </w:rPr>
+      </w:pPr>
+      <w:r>
+        <w:rPr>
+          <w:rFonts w:ascii="Lora" w:cs="Lora" w:eastAsia="Lora" w:hAnsi="Lora"/>
+          <w:rtl w:val="0"/>
+        </w:rPr>
+        <w:t xml:space="preserve">Feedback submission is “guided”, allowing a user to provide unique context for their unique perspective on what is occurring:</w:t>
+      </w:r>
+    </w:p>
+    <w:p>
+      <w:pPr>
+        <w:numPr>
+          <w:ilvl w:val="0"/>
+          <w:numId w:val="2"/>
+        </w:numPr>
+        <w:ind w:left="720" w:hanging="360"/>
+        <w:rPr>
+          <w:rFonts w:ascii="Lora" w:cs="Lora" w:eastAsia="Lora" w:hAnsi="Lora"/>
+        </w:rPr>
+      </w:pPr>
+      <w:r>
+        <w:rPr>
+          <w:rFonts w:ascii="Lora" w:cs="Lora" w:eastAsia="Lora" w:hAnsi="Lora"/>
+          <w:rtl w:val="0"/>
+        </w:rPr>
+        <w:t xml:space="preserve">what is happening</w:t>
+      </w:r>
+    </w:p>
+    <w:p>
+      <w:pPr>
+        <w:numPr>
+          <w:ilvl w:val="0"/>
+          <w:numId w:val="2"/>
+        </w:numPr>
+        <w:ind w:left="720" w:hanging="360"/>
+        <w:rPr>
+          <w:rFonts w:ascii="Lora" w:cs="Lora" w:eastAsia="Lora" w:hAnsi="Lora"/>
+        </w:rPr>
+      </w:pPr>
+      <w:r>
+        <w:rPr>
+          <w:rFonts w:ascii="Lora" w:cs="Lora" w:eastAsia="Lora" w:hAnsi="Lora"/>
+          <w:rtl w:val="0"/>
+        </w:rPr>
+        <w:t xml:space="preserve">how the problem makes them feel</w:t>
+      </w:r>
+    </w:p>
+    <w:p>
+      <w:pPr>
+        <w:numPr>
+          <w:ilvl w:val="0"/>
+          <w:numId w:val="2"/>
+        </w:numPr>
+        <w:ind w:left="720" w:hanging="360"/>
+        <w:rPr>
+          <w:rFonts w:ascii="Lora" w:cs="Lora" w:eastAsia="Lora" w:hAnsi="Lora"/>
+        </w:rPr>
+      </w:pPr>
+      <w:r>
+        <w:rPr>
+          <w:rFonts w:ascii="Lora" w:cs="Lora" w:eastAsia="Lora" w:hAnsi="Lora"/>
+          <w:rtl w:val="0"/>
+        </w:rPr>
+        <w:t xml:space="preserve">why they believe the problem is occurring, and </w:t>
+      </w:r>
+    </w:p>
+    <w:p>
+      <w:pPr>
+        <w:numPr>
+          <w:ilvl w:val="0"/>
+          <w:numId w:val="2"/>
+        </w:numPr>
+        <w:ind w:left="720" w:hanging="360"/>
+        <w:rPr>
+          <w:rFonts w:ascii="Lora" w:cs="Lora" w:eastAsia="Lora" w:hAnsi="Lora"/>
+        </w:rPr>
+      </w:pPr>
+      <w:r>
+        <w:rPr>
+          <w:rFonts w:ascii="Lora" w:cs="Lora" w:eastAsia="Lora" w:hAnsi="Lora"/>
+          <w:rtl w:val="0"/>
+        </w:rPr>
+        <w:t xml:space="preserve">how they believe the problem could be addressed</w:t>
+      </w:r>
+    </w:p>
+    <w:p>
+      <w:pPr>
+        <w:rPr>
+          <w:rFonts w:ascii="Lora" w:cs="Lora" w:eastAsia="Lora" w:hAnsi="Lora"/>
+        </w:rPr>
+      </w:pPr>
+      <w:r>
+        <w:rPr>
+          <w:rtl w:val="0"/>
+        </w:rPr>
+      </w:r>
+    </w:p>
+    <w:p>
+      <w:pPr>
+        <w:rPr>
+          <w:rFonts w:ascii="Lora" w:cs="Lora" w:eastAsia="Lora" w:hAnsi="Lora"/>
+          <w:b w:val="1"/>
+        </w:rPr>
+      </w:pPr>
+      <w:r>
+        <w:rPr>
+          <w:rFonts w:ascii="Lora" w:cs="Lora" w:eastAsia="Lora" w:hAnsi="Lora"/>
+          <w:b w:val="1"/>
+          <w:rtl w:val="0"/>
+        </w:rPr>
+        <w:t xml:space="preserve">Collection</w:t>
+      </w:r>
+    </w:p>
+    <w:p>
+      <w:pPr>
+        <w:rPr>
+          <w:rFonts w:ascii="Lora" w:cs="Lora" w:eastAsia="Lora" w:hAnsi="Lora"/>
+        </w:rPr>
+      </w:pPr>
+      <w:r>
+        <w:rPr>
+          <w:rFonts w:ascii="Lora" w:cs="Lora" w:eastAsia="Lora" w:hAnsi="Lora"/>
+          <w:rtl w:val="0"/>
+        </w:rPr>
+        <w:t xml:space="preserve">Feedback is collected, analyzed, and placed into categories of similar concerns. This information is shared back with the user who submitted the original feedback themselves, to allow the originator to see how many other people/percentage of people have a similar concern or experience.</w:t>
+      </w:r>
+    </w:p>
+    <w:p>
+      <w:pPr>
+        <w:rPr>
+          <w:rFonts w:ascii="Lora" w:cs="Lora" w:eastAsia="Lora" w:hAnsi="Lora"/>
+        </w:rPr>
+      </w:pPr>
+      <w:r>
+        <w:rPr>
+          <w:rtl w:val="0"/>
+        </w:rPr>
+      </w:r>
+    </w:p>
+    <w:p>
+      <w:pPr>
+        <w:rPr>
+          <w:rFonts w:ascii="Lora" w:cs="Lora" w:eastAsia="Lora" w:hAnsi="Lora"/>
+          <w:b w:val="1"/>
+        </w:rPr>
+      </w:pPr>
+      <w:r>
+        <w:rPr>
+          <w:rFonts w:ascii="Lora" w:cs="Lora" w:eastAsia="Lora" w:hAnsi="Lora"/>
+          <w:b w:val="1"/>
+          <w:rtl w:val="0"/>
+        </w:rPr>
+        <w:t xml:space="preserve">Sharing</w:t>
+      </w:r>
+    </w:p>
+    <w:p>
+      <w:pPr>
+        <w:rPr>
+          <w:rFonts w:ascii="Lora" w:cs="Lora" w:eastAsia="Lora" w:hAnsi="Lora"/>
+        </w:rPr>
+      </w:pPr>
+      <w:r>
+        <w:rPr>
+          <w:rFonts w:ascii="Lora" w:cs="Lora" w:eastAsia="Lora" w:hAnsi="Lora"/>
+          <w:rtl w:val="0"/>
+        </w:rPr>
+        <w:t xml:space="preserve">Feedback can then be shared with the appropriate parties. Singular or limited feedback is difficult for leadership teams to understand. By collecting and categorizing feedback of a larger population group, concerns can be viewed on a larger scale, and will have a measurable magnitude of how many people are reporting similar concerns. This in turn will provide decision makers with the information they need to address the concerns of those under their charge.</w:t>
+      </w:r>
+    </w:p>
+    <w:p>
+      <w:pPr>
+        <w:rPr/>
+      </w:pPr>
+      <w:r>
+        <w:rPr>
+          <w:rtl w:val="0"/>
+        </w:rPr>
       </w:r>
     </w:p>
     <w:p>
@@ -2777,44 +2769,15 @@
           <w:rFonts w:ascii="Lora" w:cs="Lora" w:eastAsia="Lora" w:hAnsi="Lora"/>
           <w:rtl w:val="0"/>
         </w:rPr>
-        <w:t xml:space="preserve">: After a user submits their feedback, the tool processes this data and offers relevant insights. By </w:t>
-      </w:r>
-      <w:commentRangeStart w:id="12"/>
-      <w:r>
-        <w:rPr>
-          <w:rFonts w:ascii="Lora" w:cs="Lora" w:eastAsia="Lora" w:hAnsi="Lora"/>
-          <w:rtl w:val="0"/>
-        </w:rPr>
-        <w:t xml:space="preserve">integrating web-based algorithms and data analysis methods</w:t>
-      </w:r>
-      <w:commentRangeEnd w:id="12"/>
-      <w:r>
-        <w:commentReference w:id="12"/>
-      </w:r>
-      <w:r>
-        <w:rPr>
-          <w:rFonts w:ascii="Lora" w:cs="Lora" w:eastAsia="Lora" w:hAnsi="Lora"/>
-          <w:rtl w:val="0"/>
-        </w:rPr>
-        <w:t xml:space="preserve">, the application can analyze user feedback and generate insights that add value to the user's experience.</w:t>
-      </w:r>
-      <w:commentRangeStart w:id="13"/>
-      <w:r>
-        <w:rPr>
-          <w:rtl w:val="0"/>
-        </w:rPr>
-      </w:r>
-    </w:p>
-    <w:p>
-      <w:pPr>
-        <w:rPr>
-          <w:rFonts w:ascii="Lora" w:cs="Lora" w:eastAsia="Lora" w:hAnsi="Lora"/>
-        </w:rPr>
-      </w:pPr>
-      <w:commentRangeEnd w:id="13"/>
-      <w:r>
-        <w:commentReference w:id="13"/>
-      </w:r>
+        <w:t xml:space="preserve">: After a user submits their feedback, the tool processes this data and offers relevant insights. Feedback will be analyzed by appropriate methods (mainly human analysis) to determine what insight may be provided, prior to the problem being addressed.</w:t>
+      </w:r>
+    </w:p>
+    <w:p>
+      <w:pPr>
+        <w:rPr>
+          <w:rFonts w:ascii="Lora" w:cs="Lora" w:eastAsia="Lora" w:hAnsi="Lora"/>
+        </w:rPr>
+      </w:pPr>
       <w:r>
         <w:rPr>
           <w:rtl w:val="0"/>
@@ -2847,7 +2810,6 @@
         </w:rPr>
         <w:t xml:space="preserve">: One of the unique features of this tool is the ability for users to track the journey of their feedback, </w:t>
       </w:r>
-      <w:commentRangeStart w:id="14"/>
       <w:r>
         <w:rPr>
           <w:rFonts w:ascii="Lora" w:cs="Lora" w:eastAsia="Lora" w:hAnsi="Lora"/>
@@ -2855,16 +2817,12 @@
         </w:rPr>
         <w:t xml:space="preserve">viewing its status as it moves through various stages</w:t>
       </w:r>
-      <w:commentRangeEnd w:id="14"/>
-      <w:r>
-        <w:commentReference w:id="14"/>
-      </w:r>
-      <w:r>
-        <w:rPr>
-          <w:rFonts w:ascii="Lora" w:cs="Lora" w:eastAsia="Lora" w:hAnsi="Lora"/>
-          <w:rtl w:val="0"/>
-        </w:rPr>
-        <w:t xml:space="preserve">. By using a well-structured database system to manage the feedback records and statuses, users can see live updates about their feedback's progress. Techniques like asynchronous web requests can ensure the status updates in real-time without user intervention.</w:t>
+      <w:r>
+        <w:rPr>
+          <w:rFonts w:ascii="Lora" w:cs="Lora" w:eastAsia="Lora" w:hAnsi="Lora"/>
+          <w:rtl w:val="0"/>
+        </w:rPr>
+        <w:t xml:space="preserve"> such as if the comment was read yet, if the person providing the feedback has started writing anything up yet, etc.. By using a well-structured database system to manage the feedback records and statuses, users can see live updates about their feedback's progress. Techniques like asynchronous web requests can ensure the status updates in real-time without user intervention.</w:t>
       </w:r>
     </w:p>
     <w:p>
@@ -2903,9 +2861,15 @@
           <w:rFonts w:ascii="Lora" w:cs="Lora" w:eastAsia="Lora" w:hAnsi="Lora"/>
           <w:rtl w:val="0"/>
         </w:rPr>
-        <w:t xml:space="preserve">: A </w:t>
-      </w:r>
-      <w:commentRangeStart w:id="15"/>
+        <w:t xml:space="preserve">:</w:t>
+      </w:r>
+      <w:r>
+        <w:rPr>
+          <w:rFonts w:ascii="Lora" w:cs="Lora" w:eastAsia="Lora" w:hAnsi="Lora"/>
+          <w:rtl w:val="0"/>
+        </w:rPr>
+        <w:t xml:space="preserve"> A </w:t>
+      </w:r>
       <w:r>
         <w:rPr>
           <w:rFonts w:ascii="Lora" w:cs="Lora" w:eastAsia="Lora" w:hAnsi="Lora"/>
@@ -2913,18 +2877,13 @@
         </w:rPr>
         <w:t xml:space="preserve">community feature allows users to engage in discussions with peers who have similar experiences or concerns</w:t>
       </w:r>
-      <w:commentRangeEnd w:id="15"/>
-      <w:r>
-        <w:commentReference w:id="15"/>
-      </w:r>
-      <w:r>
-        <w:rPr>
-          <w:rFonts w:ascii="Lora" w:cs="Lora" w:eastAsia="Lora" w:hAnsi="Lora"/>
-          <w:rtl w:val="0"/>
-        </w:rPr>
-        <w:t xml:space="preserve">. Through the creation of discussion boards or chat modules using real-time web communication techniques, users can connect, share, and collaborate on shared topics. The ability to upvote helpful comments and </w:t>
-      </w:r>
-      <w:commentRangeStart w:id="16"/>
+      <w:r>
+        <w:rPr>
+          <w:rFonts w:ascii="Lora" w:cs="Lora" w:eastAsia="Lora" w:hAnsi="Lora"/>
+          <w:rtl w:val="0"/>
+        </w:rPr>
+        <w:t xml:space="preserve">. Through the creation of discussion boards or chat modules using real-time web communication techniques, users can connect, share, and collaborate on shared topics. The ability to upvote and emote on helpful comments and </w:t>
+      </w:r>
       <w:r>
         <w:rPr>
           <w:rFonts w:ascii="Lora" w:cs="Lora" w:eastAsia="Lora" w:hAnsi="Lora"/>
@@ -2932,10 +2891,6 @@
         </w:rPr>
         <w:t xml:space="preserve">show support</w:t>
       </w:r>
-      <w:commentRangeEnd w:id="16"/>
-      <w:r>
-        <w:commentReference w:id="16"/>
-      </w:r>
       <w:r>
         <w:rPr>
           <w:rFonts w:ascii="Lora" w:cs="Lora" w:eastAsia="Lora" w:hAnsi="Lora"/>
@@ -2943,7 +2898,6 @@
         </w:rPr>
         <w:t xml:space="preserve"> without providing feedback will also allow </w:t>
       </w:r>
-      <w:commentRangeStart w:id="17"/>
       <w:r>
         <w:rPr>
           <w:rFonts w:ascii="Lora" w:cs="Lora" w:eastAsia="Lora" w:hAnsi="Lora"/>
@@ -2951,42 +2905,39 @@
         </w:rPr>
         <w:t xml:space="preserve">users to participate even if they don’t feel comfortable submitting their own feedback request.</w:t>
       </w:r>
-      <w:commentRangeEnd w:id="17"/>
-      <w:r>
-        <w:commentReference w:id="17"/>
-      </w:r>
-      <w:r>
-        <w:rPr>
-          <w:rtl w:val="0"/>
-        </w:rPr>
-      </w:r>
-    </w:p>
-    <w:p>
-      <w:pPr>
-        <w:rPr>
-          <w:rFonts w:ascii="Lora" w:cs="Lora" w:eastAsia="Lora" w:hAnsi="Lora"/>
-        </w:rPr>
-      </w:pPr>
-      <w:r>
-        <w:rPr>
-          <w:rtl w:val="0"/>
-        </w:rPr>
-      </w:r>
-    </w:p>
-    <w:p>
-      <w:pPr>
-        <w:rPr>
-          <w:rFonts w:ascii="Lora" w:cs="Lora" w:eastAsia="Lora" w:hAnsi="Lora"/>
-        </w:rPr>
-      </w:pPr>
-      <w:r>
-        <w:rPr>
-          <w:rFonts w:ascii="Lora" w:cs="Lora" w:eastAsia="Lora" w:hAnsi="Lora"/>
-          <w:rtl w:val="0"/>
-        </w:rPr>
-        <w:t xml:space="preserve">To wrap up, the Intersectional Insights hub </w:t>
-      </w:r>
-      <w:commentRangeStart w:id="18"/>
+      <w:r>
+        <w:rPr>
+          <w:rFonts w:ascii="Lora" w:cs="Lora" w:eastAsia="Lora" w:hAnsi="Lora"/>
+          <w:rtl w:val="0"/>
+        </w:rPr>
+        <w:t xml:space="preserve"> Creating this environment for a helpful community will ease the effects of imposter syndrome by eliminating the feeling of isolation.</w:t>
+      </w:r>
+    </w:p>
+    <w:p>
+      <w:pPr>
+        <w:rPr>
+          <w:rFonts w:ascii="Lora" w:cs="Lora" w:eastAsia="Lora" w:hAnsi="Lora"/>
+        </w:rPr>
+      </w:pPr>
+      <w:r>
+        <w:rPr>
+          <w:rtl w:val="0"/>
+        </w:rPr>
+      </w:r>
+    </w:p>
+    <w:p>
+      <w:pPr>
+        <w:rPr>
+          <w:rFonts w:ascii="Lora" w:cs="Lora" w:eastAsia="Lora" w:hAnsi="Lora"/>
+        </w:rPr>
+      </w:pPr>
+      <w:r>
+        <w:rPr>
+          <w:rFonts w:ascii="Lora" w:cs="Lora" w:eastAsia="Lora" w:hAnsi="Lora"/>
+          <w:rtl w:val="0"/>
+        </w:rPr>
+        <w:t xml:space="preserve">To wrap up, Intersectional Insights </w:t>
+      </w:r>
       <w:r>
         <w:rPr>
           <w:rFonts w:ascii="Lora" w:cs="Lora" w:eastAsia="Lora" w:hAnsi="Lora"/>
@@ -2994,106 +2945,12 @@
         </w:rPr>
         <w:t xml:space="preserve">bridges the gap between feedback providers and receivers, </w:t>
       </w:r>
-      <w:commentRangeEnd w:id="18"/>
-      <w:r>
-        <w:commentReference w:id="18"/>
-      </w:r>
       <w:r>
         <w:rPr>
           <w:rFonts w:ascii="Lora" w:cs="Lora" w:eastAsia="Lora" w:hAnsi="Lora"/>
           <w:rtl w:val="0"/>
         </w:rPr>
         <w:t xml:space="preserve">offering a platform for meaningful interactions and insights. The application, while harnessing a blend of web technologies and techniques, remains focused on simplicity and user experience.</w:t>
-      </w:r>
-    </w:p>
-    <w:p>
-      <w:pPr>
-        <w:rPr>
-          <w:rFonts w:ascii="Lora" w:cs="Lora" w:eastAsia="Lora" w:hAnsi="Lora"/>
-        </w:rPr>
-      </w:pPr>
-      <w:r>
-        <w:rPr>
-          <w:rtl w:val="0"/>
-        </w:rPr>
-      </w:r>
-    </w:p>
-    <w:p>
-      <w:pPr>
-        <w:rPr>
-          <w:rFonts w:ascii="Lora" w:cs="Lora" w:eastAsia="Lora" w:hAnsi="Lora"/>
-          <w:sz w:val="24"/>
-          <w:szCs w:val="24"/>
-        </w:rPr>
-      </w:pPr>
-      <w:r>
-        <w:rPr>
-          <w:rFonts w:ascii="Lora" w:cs="Lora" w:eastAsia="Lora" w:hAnsi="Lora"/>
-          <w:rtl w:val="0"/>
-        </w:rPr>
-        <w:br w:type="textWrapping"/>
-        <w:br w:type="textWrapping"/>
-      </w:r>
-      <w:r>
-        <w:rPr>
-          <w:rtl w:val="0"/>
-        </w:rPr>
-      </w:r>
-    </w:p>
-    <w:p>
-      <w:pPr>
-        <w:rPr>
-          <w:rFonts w:ascii="Lora" w:cs="Lora" w:eastAsia="Lora" w:hAnsi="Lora"/>
-          <w:sz w:val="24"/>
-          <w:szCs w:val="24"/>
-        </w:rPr>
-      </w:pPr>
-      <w:r>
-        <w:rPr>
-          <w:rtl w:val="0"/>
-        </w:rPr>
-      </w:r>
-    </w:p>
-    <w:p>
-      <w:pPr>
-        <w:rPr>
-          <w:rFonts w:ascii="Lora" w:cs="Lora" w:eastAsia="Lora" w:hAnsi="Lora"/>
-          <w:sz w:val="24"/>
-          <w:szCs w:val="24"/>
-        </w:rPr>
-      </w:pPr>
-      <w:r>
-        <w:rPr>
-          <w:rtl w:val="0"/>
-        </w:rPr>
-      </w:r>
-    </w:p>
-    <w:p>
-      <w:pPr>
-        <w:rPr>
-          <w:rFonts w:ascii="Lora" w:cs="Lora" w:eastAsia="Lora" w:hAnsi="Lora"/>
-          <w:sz w:val="24"/>
-          <w:szCs w:val="24"/>
-        </w:rPr>
-      </w:pPr>
-      <w:r>
-        <w:rPr>
-          <w:rtl w:val="0"/>
-        </w:rPr>
-      </w:r>
-    </w:p>
-    <w:p>
-      <w:pPr>
-        <w:rPr>
-          <w:rFonts w:ascii="Lora" w:cs="Lora" w:eastAsia="Lora" w:hAnsi="Lora"/>
-          <w:sz w:val="24"/>
-          <w:szCs w:val="24"/>
-        </w:rPr>
-      </w:pPr>
-      <w:r>
-        <w:rPr>
-          <w:rtl w:val="0"/>
-        </w:rPr>
       </w:r>
     </w:p>
     <w:p>
@@ -3119,7 +2976,7 @@
 
 <file path=word/comments.xml><?xml version="1.0" encoding="utf-8"?>
 <w:comments xmlns:mc="http://schemas.openxmlformats.org/markup-compatibility/2006" xmlns:o="urn:schemas-microsoft-com:office:office" xmlns:r="http://schemas.openxmlformats.org/officeDocument/2006/relationships" xmlns:m="http://schemas.openxmlformats.org/officeDocument/2006/math" xmlns:v="urn:schemas-microsoft-com:vml" xmlns:wp="http://schemas.openxmlformats.org/drawingml/2006/wordprocessingDrawing" xmlns:w10="urn:schemas-microsoft-com:office:word" xmlns:w="http://schemas.openxmlformats.org/wordprocessingml/2006/main" xmlns:wne="http://schemas.microsoft.com/office/word/2006/wordml" xmlns:sl="http://schemas.openxmlformats.org/schemaLibrary/2006/main" xmlns:a="http://schemas.openxmlformats.org/drawingml/2006/main" xmlns:pic="http://schemas.openxmlformats.org/drawingml/2006/picture" xmlns:c="http://schemas.openxmlformats.org/drawingml/2006/chart" xmlns:lc="http://schemas.openxmlformats.org/drawingml/2006/lockedCanvas" xmlns:dgm="http://schemas.openxmlformats.org/drawingml/2006/diagram" xmlns:wps="http://schemas.microsoft.com/office/word/2010/wordprocessingShape" xmlns:wpg="http://schemas.microsoft.com/office/word/2010/wordprocessingGroup" xmlns:w14="http://schemas.microsoft.com/office/word/2010/wordml" xmlns:w15="http://schemas.microsoft.com/office/word/2012/wordml">
-  <w:comment w:author="Gregory Nelson" w:id="0" w:date="2023-10-04T15:06:11Z">
+  <w:comment w:author="Gregory Nelson" w:id="1" w:date="2023-10-04T14:35:47Z">
     <w:p>
       <w:pPr>
         <w:keepNext w:val="0"/>
@@ -3166,11 +3023,11 @@
           <w:vertAlign w:val="baseline"/>
           <w:rtl w:val="0"/>
         </w:rPr>
-        <w:t xml:space="preserve">There’s a lot of great ideas here! The project description has fallen into a common pattern in problem solving, which is to focus on a solution, and kind of work your way back to the problem. This leads to varying causality and features being included that sound abstractly like a good idea, and can be. Fix your problem statement, then come back to me, then you'll be set up to add the critical parts of those features and how they address the problem causlity, and make sure you're addressing the most important causes.</w:t>
+        <w:t xml:space="preserve">combine the Discord and social media into one, they are very similar</w:t>
       </w:r>
     </w:p>
   </w:comment>
-  <w:comment w:author="Gregory Nelson" w:id="15" w:date="2023-10-04T15:03:24Z">
+  <w:comment w:author="Andrew Bement" w:id="2" w:date="2023-10-11T23:16:21Z">
     <w:p>
       <w:pPr>
         <w:keepNext w:val="0"/>
@@ -3217,7 +3074,7 @@
           <w:vertAlign w:val="baseline"/>
           <w:rtl w:val="0"/>
         </w:rPr>
-        <w:t xml:space="preserve">what would this discussion need to have or support to address the problem causality? for example, "upvote" does address this causality as a general mechanism for discussers to collaboratively filter, which requires the discussers to know what's helpful - are there any gaps there? </w:t>
+        <w:t xml:space="preserve">We've looked at this and believe that the solutions are separate enough that these two prior solutions should remain separate.</w:t>
       </w:r>
     </w:p>
     <w:p>
@@ -3303,11 +3160,11 @@
           <w:vertAlign w:val="baseline"/>
           <w:rtl w:val="0"/>
         </w:rPr>
-        <w:t xml:space="preserve">for example, if the problem is "feeling alone" then a support of "I feel this too" would address that causality directly</w:t>
+        <w:t xml:space="preserve">Might you have some suggestions or concerns on why they should be combined?</w:t>
       </w:r>
     </w:p>
   </w:comment>
-  <w:comment w:author="Gregory Nelson" w:id="6" w:date="2023-10-04T14:35:47Z">
+  <w:comment w:author="Emily Brule" w:id="3" w:date="2023-10-11T23:47:46Z">
     <w:p>
       <w:pPr>
         <w:keepNext w:val="0"/>
@@ -3354,11 +3211,11 @@
           <w:vertAlign w:val="baseline"/>
           <w:rtl w:val="0"/>
         </w:rPr>
-        <w:t xml:space="preserve">combine the Discord and social media into one, they are very similar</w:t>
+        <w:t xml:space="preserve">We are almost mostly unfamiliar with StudentAmp and don't have much experience with or knowledge of for that matter.</w:t>
       </w:r>
     </w:p>
   </w:comment>
-  <w:comment w:author="Gregory Nelson" w:id="18" w:date="2023-10-04T15:03:45Z">
+  <w:comment w:author="Andrew Bement" w:id="4" w:date="2023-09-30T13:17:44Z">
     <w:p>
       <w:pPr>
         <w:keepNext w:val="0"/>
@@ -3405,11 +3262,9 @@
           <w:vertAlign w:val="baseline"/>
           <w:rtl w:val="0"/>
         </w:rPr>
-        <w:t xml:space="preserve">the problem statement should define what this gap is</w:t>
-      </w:r>
-    </w:p>
-  </w:comment>
-  <w:comment w:author="Gregory Nelson" w:id="1" w:date="2023-10-04T13:57:19Z">
+        <w:t xml:space="preserve">@emily.brule@maine.edu @tereza.holubcova@maine.edu this is an incredible writeup, ya'll are KILLING it.</w:t>
+      </w:r>
+    </w:p>
     <w:p>
       <w:pPr>
         <w:keepNext w:val="0"/>
@@ -3443,20 +3298,8 @@
       </w:pPr>
       <w:r>
         <w:rPr>
-          <w:rFonts w:ascii="Arial" w:cs="Arial" w:eastAsia="Arial" w:hAnsi="Arial"/>
-          <w:b w:val="0"/>
-          <w:i w:val="0"/>
-          <w:smallCaps w:val="0"/>
-          <w:strike w:val="0"/>
-          <w:color w:val="000000"/>
-          <w:sz w:val="22"/>
-          <w:szCs w:val="22"/>
-          <w:u w:val="none"/>
-          <w:shd w:fill="auto" w:val="clear"/>
-          <w:vertAlign w:val="baseline"/>
-          <w:rtl w:val="0"/>
-        </w:rPr>
-        <w:t xml:space="preserve">This and the summary are good, it should be moved to the Your App section. Needs to start with a problem statement, probably one of the ones you used for revisions, though it seems like the problem you're addressing is changing</w:t>
+          <w:rtl w:val="0"/>
+        </w:rPr>
       </w:r>
     </w:p>
     <w:p>
@@ -3492,10 +3335,24 @@
       </w:pPr>
       <w:r>
         <w:rPr>
-          <w:rtl w:val="0"/>
-        </w:rPr>
-      </w:r>
-    </w:p>
+          <w:rFonts w:ascii="Arial" w:cs="Arial" w:eastAsia="Arial" w:hAnsi="Arial"/>
+          <w:b w:val="0"/>
+          <w:i w:val="0"/>
+          <w:smallCaps w:val="0"/>
+          <w:strike w:val="0"/>
+          <w:color w:val="000000"/>
+          <w:sz w:val="22"/>
+          <w:szCs w:val="22"/>
+          <w:u w:val="none"/>
+          <w:shd w:fill="auto" w:val="clear"/>
+          <w:vertAlign w:val="baseline"/>
+          <w:rtl w:val="0"/>
+        </w:rPr>
+        <w:t xml:space="preserve">Keep up the great work!</w:t>
+      </w:r>
+    </w:p>
+  </w:comment>
+  <w:comment w:author="Gregory Nelson" w:id="0" w:date="2023-10-04T15:06:11Z">
     <w:p>
       <w:pPr>
         <w:keepNext w:val="0"/>
@@ -3542,9 +3399,11 @@
           <w:vertAlign w:val="baseline"/>
           <w:rtl w:val="0"/>
         </w:rPr>
-        <w:t xml:space="preserve">The feedback loop, getting behind, from the original problem statement, is a good framing. There are other good framings/problem statements. Taking that original and combining it with feedback systems, will work well I think.</w:t>
-      </w:r>
-    </w:p>
+        <w:t xml:space="preserve">There’s a lot of great ideas here! The project description has fallen into a common pattern in problem solving, which is to focus on a solution, and kind of work your way back to the problem. This leads to varying causality and features being included that sound abstractly like a good idea, and can be. Fix your problem statement, then come back to me, then you'll be set up to add the critical parts of those features and how they address the problem causlity, and make sure you're addressing the most important causes.</w:t>
+      </w:r>
+    </w:p>
+  </w:comment>
+  <w:comment w:author="Gregory Nelson" w:id="5" w:date="2023-10-04T15:01:24Z">
     <w:p>
       <w:pPr>
         <w:keepNext w:val="0"/>
@@ -3578,10 +3437,24 @@
       </w:pPr>
       <w:r>
         <w:rPr>
-          <w:rtl w:val="0"/>
-        </w:rPr>
-      </w:r>
-    </w:p>
+          <w:rFonts w:ascii="Arial" w:cs="Arial" w:eastAsia="Arial" w:hAnsi="Arial"/>
+          <w:b w:val="0"/>
+          <w:i w:val="0"/>
+          <w:smallCaps w:val="0"/>
+          <w:strike w:val="0"/>
+          <w:color w:val="000000"/>
+          <w:sz w:val="22"/>
+          <w:szCs w:val="22"/>
+          <w:u w:val="none"/>
+          <w:shd w:fill="auto" w:val="clear"/>
+          <w:vertAlign w:val="baseline"/>
+          <w:rtl w:val="0"/>
+        </w:rPr>
+        <w:t xml:space="preserve">The StudentAmp solution I shared with Andrew is much closer to your problem and including it instead of 2 social media apps will help you understand the problem and envision a better solution.</w:t>
+      </w:r>
+    </w:p>
+  </w:comment>
+  <w:comment w:author="Gregory Nelson" w:id="6" w:date="2023-10-04T15:01:57Z">
     <w:p>
       <w:pPr>
         <w:keepNext w:val="0"/>
@@ -3628,11 +3501,11 @@
           <w:vertAlign w:val="baseline"/>
           <w:rtl w:val="0"/>
         </w:rPr>
-        <w:t xml:space="preserve">Finish a problem statement and then reach out to me so we can refine the rest. The purpose of all this is to start from the problem's causality and understanding the problem deeply, and really addressing that causality. There are lots of parts of the system proposed that would help, at the same time without the causality being described/targeted it's hard to see what might be missing, or what causes are not being addressed that need to be addressed.</w:t>
+        <w:t xml:space="preserve">So add a section on that if you're continuing to go the "giving feedback is hard for people with imposter syndrome" problem route</w:t>
       </w:r>
     </w:p>
   </w:comment>
-  <w:comment w:author="Gregory Nelson" w:id="8" w:date="2023-10-04T15:01:24Z">
+  <w:comment w:author="Gregory Nelson" w:id="7" w:date="2023-10-04T15:07:35Z">
     <w:p>
       <w:pPr>
         <w:keepNext w:val="0"/>
@@ -3679,842 +3552,7 @@
           <w:vertAlign w:val="baseline"/>
           <w:rtl w:val="0"/>
         </w:rPr>
-        <w:t xml:space="preserve">The StudentAmp solution I shared with Andrew is much closer to your problem and including it instead of 2 social media apps will help you understand the problem and envision a better solution.</w:t>
-      </w:r>
-    </w:p>
-  </w:comment>
-  <w:comment w:author="Gregory Nelson" w:id="9" w:date="2023-10-04T15:01:57Z">
-    <w:p>
-      <w:pPr>
-        <w:keepNext w:val="0"/>
-        <w:keepLines w:val="0"/>
-        <w:pageBreakBefore w:val="0"/>
-        <w:widowControl w:val="0"/>
-        <w:pBdr>
-          <w:top w:space="0" w:sz="0" w:val="nil"/>
-          <w:left w:space="0" w:sz="0" w:val="nil"/>
-          <w:bottom w:space="0" w:sz="0" w:val="nil"/>
-          <w:right w:space="0" w:sz="0" w:val="nil"/>
-          <w:between w:space="0" w:sz="0" w:val="nil"/>
-        </w:pBdr>
-        <w:shd w:fill="auto" w:val="clear"/>
-        <w:spacing w:after="0" w:before="0" w:line="240" w:lineRule="auto"/>
-        <w:ind w:left="0" w:right="0" w:firstLine="0"/>
-        <w:jc w:val="left"/>
-        <w:rPr>
-          <w:rFonts w:ascii="Arial" w:cs="Arial" w:eastAsia="Arial" w:hAnsi="Arial"/>
-          <w:b w:val="0"/>
-          <w:i w:val="0"/>
-          <w:smallCaps w:val="0"/>
-          <w:strike w:val="0"/>
-          <w:color w:val="000000"/>
-          <w:sz w:val="22"/>
-          <w:szCs w:val="22"/>
-          <w:u w:val="none"/>
-          <w:shd w:fill="auto" w:val="clear"/>
-          <w:vertAlign w:val="baseline"/>
-        </w:rPr>
-      </w:pPr>
-      <w:r>
-        <w:rPr>
-          <w:rFonts w:ascii="Arial" w:cs="Arial" w:eastAsia="Arial" w:hAnsi="Arial"/>
-          <w:b w:val="0"/>
-          <w:i w:val="0"/>
-          <w:smallCaps w:val="0"/>
-          <w:strike w:val="0"/>
-          <w:color w:val="000000"/>
-          <w:sz w:val="22"/>
-          <w:szCs w:val="22"/>
-          <w:u w:val="none"/>
-          <w:shd w:fill="auto" w:val="clear"/>
-          <w:vertAlign w:val="baseline"/>
-          <w:rtl w:val="0"/>
-        </w:rPr>
-        <w:t xml:space="preserve">So add a section on that if you're continuing to go the "giving feedback is hard for people with imposter syndrome" problem route</w:t>
-      </w:r>
-    </w:p>
-  </w:comment>
-  <w:comment w:author="Gregory Nelson" w:id="14" w:date="2023-10-04T14:41:17Z">
-    <w:p>
-      <w:pPr>
-        <w:keepNext w:val="0"/>
-        <w:keepLines w:val="0"/>
-        <w:pageBreakBefore w:val="0"/>
-        <w:widowControl w:val="0"/>
-        <w:pBdr>
-          <w:top w:space="0" w:sz="0" w:val="nil"/>
-          <w:left w:space="0" w:sz="0" w:val="nil"/>
-          <w:bottom w:space="0" w:sz="0" w:val="nil"/>
-          <w:right w:space="0" w:sz="0" w:val="nil"/>
-          <w:between w:space="0" w:sz="0" w:val="nil"/>
-        </w:pBdr>
-        <w:shd w:fill="auto" w:val="clear"/>
-        <w:spacing w:after="0" w:before="0" w:line="240" w:lineRule="auto"/>
-        <w:ind w:left="0" w:right="0" w:firstLine="0"/>
-        <w:jc w:val="left"/>
-        <w:rPr>
-          <w:rFonts w:ascii="Arial" w:cs="Arial" w:eastAsia="Arial" w:hAnsi="Arial"/>
-          <w:b w:val="0"/>
-          <w:i w:val="0"/>
-          <w:smallCaps w:val="0"/>
-          <w:strike w:val="0"/>
-          <w:color w:val="000000"/>
-          <w:sz w:val="22"/>
-          <w:szCs w:val="22"/>
-          <w:u w:val="none"/>
-          <w:shd w:fill="auto" w:val="clear"/>
-          <w:vertAlign w:val="baseline"/>
-        </w:rPr>
-      </w:pPr>
-      <w:r>
-        <w:rPr>
-          <w:rFonts w:ascii="Arial" w:cs="Arial" w:eastAsia="Arial" w:hAnsi="Arial"/>
-          <w:b w:val="0"/>
-          <w:i w:val="0"/>
-          <w:smallCaps w:val="0"/>
-          <w:strike w:val="0"/>
-          <w:color w:val="000000"/>
-          <w:sz w:val="22"/>
-          <w:szCs w:val="22"/>
-          <w:u w:val="none"/>
-          <w:shd w:fill="auto" w:val="clear"/>
-          <w:vertAlign w:val="baseline"/>
-          <w:rtl w:val="0"/>
-        </w:rPr>
-        <w:t xml:space="preserve">what are these stages? give examples</w:t>
-      </w:r>
-    </w:p>
-  </w:comment>
-  <w:comment w:author="Gregory Nelson" w:id="13" w:date="2023-10-04T14:37:29Z">
-    <w:p>
-      <w:pPr>
-        <w:keepNext w:val="0"/>
-        <w:keepLines w:val="0"/>
-        <w:pageBreakBefore w:val="0"/>
-        <w:widowControl w:val="0"/>
-        <w:pBdr>
-          <w:top w:space="0" w:sz="0" w:val="nil"/>
-          <w:left w:space="0" w:sz="0" w:val="nil"/>
-          <w:bottom w:space="0" w:sz="0" w:val="nil"/>
-          <w:right w:space="0" w:sz="0" w:val="nil"/>
-          <w:between w:space="0" w:sz="0" w:val="nil"/>
-        </w:pBdr>
-        <w:shd w:fill="auto" w:val="clear"/>
-        <w:spacing w:after="0" w:before="0" w:line="240" w:lineRule="auto"/>
-        <w:ind w:left="0" w:right="0" w:firstLine="0"/>
-        <w:jc w:val="left"/>
-        <w:rPr>
-          <w:rFonts w:ascii="Arial" w:cs="Arial" w:eastAsia="Arial" w:hAnsi="Arial"/>
-          <w:b w:val="0"/>
-          <w:i w:val="0"/>
-          <w:smallCaps w:val="0"/>
-          <w:strike w:val="0"/>
-          <w:color w:val="000000"/>
-          <w:sz w:val="22"/>
-          <w:szCs w:val="22"/>
-          <w:u w:val="none"/>
-          <w:shd w:fill="auto" w:val="clear"/>
-          <w:vertAlign w:val="baseline"/>
-        </w:rPr>
-      </w:pPr>
-      <w:r>
-        <w:rPr>
-          <w:rFonts w:ascii="Arial" w:cs="Arial" w:eastAsia="Arial" w:hAnsi="Arial"/>
-          <w:b w:val="0"/>
-          <w:i w:val="0"/>
-          <w:smallCaps w:val="0"/>
-          <w:strike w:val="0"/>
-          <w:color w:val="000000"/>
-          <w:sz w:val="22"/>
-          <w:szCs w:val="22"/>
-          <w:u w:val="none"/>
-          <w:shd w:fill="auto" w:val="clear"/>
-          <w:vertAlign w:val="baseline"/>
-          <w:rtl w:val="0"/>
-        </w:rPr>
-        <w:t xml:space="preserve">needs an example</w:t>
-      </w:r>
-    </w:p>
-  </w:comment>
-  <w:comment w:author="Gregory Nelson" w:id="17" w:date="2023-10-04T14:48:22Z">
-    <w:p>
-      <w:pPr>
-        <w:keepNext w:val="0"/>
-        <w:keepLines w:val="0"/>
-        <w:pageBreakBefore w:val="0"/>
-        <w:widowControl w:val="0"/>
-        <w:pBdr>
-          <w:top w:space="0" w:sz="0" w:val="nil"/>
-          <w:left w:space="0" w:sz="0" w:val="nil"/>
-          <w:bottom w:space="0" w:sz="0" w:val="nil"/>
-          <w:right w:space="0" w:sz="0" w:val="nil"/>
-          <w:between w:space="0" w:sz="0" w:val="nil"/>
-        </w:pBdr>
-        <w:shd w:fill="auto" w:val="clear"/>
-        <w:spacing w:after="0" w:before="0" w:line="240" w:lineRule="auto"/>
-        <w:ind w:left="0" w:right="0" w:firstLine="0"/>
-        <w:jc w:val="left"/>
-        <w:rPr>
-          <w:rFonts w:ascii="Arial" w:cs="Arial" w:eastAsia="Arial" w:hAnsi="Arial"/>
-          <w:b w:val="0"/>
-          <w:i w:val="0"/>
-          <w:smallCaps w:val="0"/>
-          <w:strike w:val="0"/>
-          <w:color w:val="000000"/>
-          <w:sz w:val="22"/>
-          <w:szCs w:val="22"/>
-          <w:u w:val="none"/>
-          <w:shd w:fill="auto" w:val="clear"/>
-          <w:vertAlign w:val="baseline"/>
-        </w:rPr>
-      </w:pPr>
-      <w:r>
-        <w:rPr>
-          <w:rFonts w:ascii="Arial" w:cs="Arial" w:eastAsia="Arial" w:hAnsi="Arial"/>
-          <w:b w:val="0"/>
-          <w:i w:val="0"/>
-          <w:smallCaps w:val="0"/>
-          <w:strike w:val="0"/>
-          <w:color w:val="000000"/>
-          <w:sz w:val="22"/>
-          <w:szCs w:val="22"/>
-          <w:u w:val="none"/>
-          <w:shd w:fill="auto" w:val="clear"/>
-          <w:vertAlign w:val="baseline"/>
-          <w:rtl w:val="0"/>
-        </w:rPr>
-        <w:t xml:space="preserve">this is a neat idea</w:t>
-      </w:r>
-    </w:p>
-  </w:comment>
-  <w:comment w:author="Gregory Nelson" w:id="2" w:date="2023-10-04T14:59:42Z">
-    <w:p>
-      <w:pPr>
-        <w:keepNext w:val="0"/>
-        <w:keepLines w:val="0"/>
-        <w:pageBreakBefore w:val="0"/>
-        <w:widowControl w:val="0"/>
-        <w:pBdr>
-          <w:top w:space="0" w:sz="0" w:val="nil"/>
-          <w:left w:space="0" w:sz="0" w:val="nil"/>
-          <w:bottom w:space="0" w:sz="0" w:val="nil"/>
-          <w:right w:space="0" w:sz="0" w:val="nil"/>
-          <w:between w:space="0" w:sz="0" w:val="nil"/>
-        </w:pBdr>
-        <w:shd w:fill="auto" w:val="clear"/>
-        <w:spacing w:after="0" w:before="0" w:line="240" w:lineRule="auto"/>
-        <w:ind w:left="0" w:right="0" w:firstLine="0"/>
-        <w:jc w:val="left"/>
-        <w:rPr>
-          <w:rFonts w:ascii="Arial" w:cs="Arial" w:eastAsia="Arial" w:hAnsi="Arial"/>
-          <w:b w:val="0"/>
-          <w:i w:val="0"/>
-          <w:smallCaps w:val="0"/>
-          <w:strike w:val="0"/>
-          <w:color w:val="000000"/>
-          <w:sz w:val="22"/>
-          <w:szCs w:val="22"/>
-          <w:u w:val="none"/>
-          <w:shd w:fill="auto" w:val="clear"/>
-          <w:vertAlign w:val="baseline"/>
-        </w:rPr>
-      </w:pPr>
-      <w:r>
-        <w:rPr>
-          <w:rFonts w:ascii="Arial" w:cs="Arial" w:eastAsia="Arial" w:hAnsi="Arial"/>
-          <w:b w:val="0"/>
-          <w:i w:val="0"/>
-          <w:smallCaps w:val="0"/>
-          <w:strike w:val="0"/>
-          <w:color w:val="000000"/>
-          <w:sz w:val="22"/>
-          <w:szCs w:val="22"/>
-          <w:u w:val="none"/>
-          <w:shd w:fill="auto" w:val="clear"/>
-          <w:vertAlign w:val="baseline"/>
-          <w:rtl w:val="0"/>
-        </w:rPr>
-        <w:t xml:space="preserve">move all of this to the solution part</w:t>
-      </w:r>
-    </w:p>
-  </w:comment>
-  <w:comment w:author="Gregory Nelson" w:id="3" w:date="2023-10-04T15:06:37Z">
-    <w:p>
-      <w:pPr>
-        <w:keepNext w:val="0"/>
-        <w:keepLines w:val="0"/>
-        <w:pageBreakBefore w:val="0"/>
-        <w:widowControl w:val="0"/>
-        <w:pBdr>
-          <w:top w:space="0" w:sz="0" w:val="nil"/>
-          <w:left w:space="0" w:sz="0" w:val="nil"/>
-          <w:bottom w:space="0" w:sz="0" w:val="nil"/>
-          <w:right w:space="0" w:sz="0" w:val="nil"/>
-          <w:between w:space="0" w:sz="0" w:val="nil"/>
-        </w:pBdr>
-        <w:shd w:fill="auto" w:val="clear"/>
-        <w:spacing w:after="0" w:before="0" w:line="240" w:lineRule="auto"/>
-        <w:ind w:left="0" w:right="0" w:firstLine="0"/>
-        <w:jc w:val="left"/>
-        <w:rPr>
-          <w:rFonts w:ascii="Arial" w:cs="Arial" w:eastAsia="Arial" w:hAnsi="Arial"/>
-          <w:b w:val="0"/>
-          <w:i w:val="0"/>
-          <w:smallCaps w:val="0"/>
-          <w:strike w:val="0"/>
-          <w:color w:val="000000"/>
-          <w:sz w:val="22"/>
-          <w:szCs w:val="22"/>
-          <w:u w:val="none"/>
-          <w:shd w:fill="auto" w:val="clear"/>
-          <w:vertAlign w:val="baseline"/>
-        </w:rPr>
-      </w:pPr>
-      <w:r>
-        <w:rPr>
-          <w:rFonts w:ascii="Arial" w:cs="Arial" w:eastAsia="Arial" w:hAnsi="Arial"/>
-          <w:b w:val="0"/>
-          <w:i w:val="0"/>
-          <w:smallCaps w:val="0"/>
-          <w:strike w:val="0"/>
-          <w:color w:val="000000"/>
-          <w:sz w:val="22"/>
-          <w:szCs w:val="22"/>
-          <w:u w:val="none"/>
-          <w:shd w:fill="auto" w:val="clear"/>
-          <w:vertAlign w:val="baseline"/>
-          <w:rtl w:val="0"/>
-        </w:rPr>
-        <w:t xml:space="preserve">(removing redundancy)</w:t>
-      </w:r>
-    </w:p>
-  </w:comment>
-  <w:comment w:author="Gregory Nelson" w:id="4" w:date="2023-10-04T14:00:41Z">
-    <w:p>
-      <w:pPr>
-        <w:keepNext w:val="0"/>
-        <w:keepLines w:val="0"/>
-        <w:pageBreakBefore w:val="0"/>
-        <w:widowControl w:val="0"/>
-        <w:pBdr>
-          <w:top w:space="0" w:sz="0" w:val="nil"/>
-          <w:left w:space="0" w:sz="0" w:val="nil"/>
-          <w:bottom w:space="0" w:sz="0" w:val="nil"/>
-          <w:right w:space="0" w:sz="0" w:val="nil"/>
-          <w:between w:space="0" w:sz="0" w:val="nil"/>
-        </w:pBdr>
-        <w:shd w:fill="auto" w:val="clear"/>
-        <w:spacing w:after="0" w:before="0" w:line="240" w:lineRule="auto"/>
-        <w:ind w:left="0" w:right="0" w:firstLine="0"/>
-        <w:jc w:val="left"/>
-        <w:rPr>
-          <w:rFonts w:ascii="Arial" w:cs="Arial" w:eastAsia="Arial" w:hAnsi="Arial"/>
-          <w:b w:val="0"/>
-          <w:i w:val="0"/>
-          <w:smallCaps w:val="0"/>
-          <w:strike w:val="0"/>
-          <w:color w:val="000000"/>
-          <w:sz w:val="22"/>
-          <w:szCs w:val="22"/>
-          <w:u w:val="none"/>
-          <w:shd w:fill="auto" w:val="clear"/>
-          <w:vertAlign w:val="baseline"/>
-        </w:rPr>
-      </w:pPr>
-      <w:r>
-        <w:rPr>
-          <w:rFonts w:ascii="Arial" w:cs="Arial" w:eastAsia="Arial" w:hAnsi="Arial"/>
-          <w:b w:val="0"/>
-          <w:i w:val="0"/>
-          <w:smallCaps w:val="0"/>
-          <w:strike w:val="0"/>
-          <w:color w:val="000000"/>
-          <w:sz w:val="22"/>
-          <w:szCs w:val="22"/>
-          <w:u w:val="none"/>
-          <w:shd w:fill="auto" w:val="clear"/>
-          <w:vertAlign w:val="baseline"/>
-          <w:rtl w:val="0"/>
-        </w:rPr>
-        <w:t xml:space="preserve">This problem statement is mostly a an assertion of a solution, you need to define the problem and causality of the problem more clearly. You can take some of this and move to the solution part. You should start from the prior problem statements you made/revised</w:t>
-      </w:r>
-    </w:p>
-  </w:comment>
-  <w:comment w:author="Gregory Nelson" w:id="5" w:date="2023-10-04T14:01:47Z">
-    <w:p>
-      <w:pPr>
-        <w:keepNext w:val="0"/>
-        <w:keepLines w:val="0"/>
-        <w:pageBreakBefore w:val="0"/>
-        <w:widowControl w:val="0"/>
-        <w:pBdr>
-          <w:top w:space="0" w:sz="0" w:val="nil"/>
-          <w:left w:space="0" w:sz="0" w:val="nil"/>
-          <w:bottom w:space="0" w:sz="0" w:val="nil"/>
-          <w:right w:space="0" w:sz="0" w:val="nil"/>
-          <w:between w:space="0" w:sz="0" w:val="nil"/>
-        </w:pBdr>
-        <w:shd w:fill="auto" w:val="clear"/>
-        <w:spacing w:after="0" w:before="0" w:line="240" w:lineRule="auto"/>
-        <w:ind w:left="0" w:right="0" w:firstLine="0"/>
-        <w:jc w:val="left"/>
-        <w:rPr>
-          <w:rFonts w:ascii="Arial" w:cs="Arial" w:eastAsia="Arial" w:hAnsi="Arial"/>
-          <w:b w:val="0"/>
-          <w:i w:val="0"/>
-          <w:smallCaps w:val="0"/>
-          <w:strike w:val="0"/>
-          <w:color w:val="000000"/>
-          <w:sz w:val="22"/>
-          <w:szCs w:val="22"/>
-          <w:u w:val="none"/>
-          <w:shd w:fill="auto" w:val="clear"/>
-          <w:vertAlign w:val="baseline"/>
-        </w:rPr>
-      </w:pPr>
-      <w:r>
-        <w:rPr>
-          <w:rFonts w:ascii="Arial" w:cs="Arial" w:eastAsia="Arial" w:hAnsi="Arial"/>
-          <w:b w:val="0"/>
-          <w:i w:val="0"/>
-          <w:smallCaps w:val="0"/>
-          <w:strike w:val="0"/>
-          <w:color w:val="000000"/>
-          <w:sz w:val="22"/>
-          <w:szCs w:val="22"/>
-          <w:u w:val="none"/>
-          <w:shd w:fill="auto" w:val="clear"/>
-          <w:vertAlign w:val="baseline"/>
-          <w:rtl w:val="0"/>
-        </w:rPr>
-        <w:t xml:space="preserve">( feedback on the problem statement is in https://docs.google.com/document/d/1GwzlO_-GYO1v2LLw5XCmA1Mn4_k9GI7fw_GHJgIXEQY/edit#heading=h.anoindk9c2tz and is more precise now that I have access to comment on it)</w:t>
-      </w:r>
-    </w:p>
-  </w:comment>
-  <w:comment w:author="Gregory Nelson" w:id="16" w:date="2023-10-04T14:52:26Z">
-    <w:p>
-      <w:pPr>
-        <w:keepNext w:val="0"/>
-        <w:keepLines w:val="0"/>
-        <w:pageBreakBefore w:val="0"/>
-        <w:widowControl w:val="0"/>
-        <w:pBdr>
-          <w:top w:space="0" w:sz="0" w:val="nil"/>
-          <w:left w:space="0" w:sz="0" w:val="nil"/>
-          <w:bottom w:space="0" w:sz="0" w:val="nil"/>
-          <w:right w:space="0" w:sz="0" w:val="nil"/>
-          <w:between w:space="0" w:sz="0" w:val="nil"/>
-        </w:pBdr>
-        <w:shd w:fill="auto" w:val="clear"/>
-        <w:spacing w:after="0" w:before="0" w:line="240" w:lineRule="auto"/>
-        <w:ind w:left="0" w:right="0" w:firstLine="0"/>
-        <w:jc w:val="left"/>
-        <w:rPr>
-          <w:rFonts w:ascii="Arial" w:cs="Arial" w:eastAsia="Arial" w:hAnsi="Arial"/>
-          <w:b w:val="0"/>
-          <w:i w:val="0"/>
-          <w:smallCaps w:val="0"/>
-          <w:strike w:val="0"/>
-          <w:color w:val="000000"/>
-          <w:sz w:val="22"/>
-          <w:szCs w:val="22"/>
-          <w:u w:val="none"/>
-          <w:shd w:fill="auto" w:val="clear"/>
-          <w:vertAlign w:val="baseline"/>
-        </w:rPr>
-      </w:pPr>
-      <w:r>
-        <w:rPr>
-          <w:rFonts w:ascii="Arial" w:cs="Arial" w:eastAsia="Arial" w:hAnsi="Arial"/>
-          <w:b w:val="0"/>
-          <w:i w:val="0"/>
-          <w:smallCaps w:val="0"/>
-          <w:strike w:val="0"/>
-          <w:color w:val="000000"/>
-          <w:sz w:val="22"/>
-          <w:szCs w:val="22"/>
-          <w:u w:val="none"/>
-          <w:shd w:fill="auto" w:val="clear"/>
-          <w:vertAlign w:val="baseline"/>
-          <w:rtl w:val="0"/>
-        </w:rPr>
-        <w:t xml:space="preserve">"show support" is another great idea - what key properties does this support need to have to help address the problem's causality</w:t>
-      </w:r>
-    </w:p>
-  </w:comment>
-  <w:comment w:author="Gregory Nelson" w:id="10" w:date="2023-10-04T15:07:35Z">
-    <w:p>
-      <w:pPr>
-        <w:keepNext w:val="0"/>
-        <w:keepLines w:val="0"/>
-        <w:pageBreakBefore w:val="0"/>
-        <w:widowControl w:val="0"/>
-        <w:pBdr>
-          <w:top w:space="0" w:sz="0" w:val="nil"/>
-          <w:left w:space="0" w:sz="0" w:val="nil"/>
-          <w:bottom w:space="0" w:sz="0" w:val="nil"/>
-          <w:right w:space="0" w:sz="0" w:val="nil"/>
-          <w:between w:space="0" w:sz="0" w:val="nil"/>
-        </w:pBdr>
-        <w:shd w:fill="auto" w:val="clear"/>
-        <w:spacing w:after="0" w:before="0" w:line="240" w:lineRule="auto"/>
-        <w:ind w:left="0" w:right="0" w:firstLine="0"/>
-        <w:jc w:val="left"/>
-        <w:rPr>
-          <w:rFonts w:ascii="Arial" w:cs="Arial" w:eastAsia="Arial" w:hAnsi="Arial"/>
-          <w:b w:val="0"/>
-          <w:i w:val="0"/>
-          <w:smallCaps w:val="0"/>
-          <w:strike w:val="0"/>
-          <w:color w:val="000000"/>
-          <w:sz w:val="22"/>
-          <w:szCs w:val="22"/>
-          <w:u w:val="none"/>
-          <w:shd w:fill="auto" w:val="clear"/>
-          <w:vertAlign w:val="baseline"/>
-        </w:rPr>
-      </w:pPr>
-      <w:r>
-        <w:rPr>
-          <w:rFonts w:ascii="Arial" w:cs="Arial" w:eastAsia="Arial" w:hAnsi="Arial"/>
-          <w:b w:val="0"/>
-          <w:i w:val="0"/>
-          <w:smallCaps w:val="0"/>
-          <w:strike w:val="0"/>
-          <w:color w:val="000000"/>
-          <w:sz w:val="22"/>
-          <w:szCs w:val="22"/>
-          <w:u w:val="none"/>
-          <w:shd w:fill="auto" w:val="clear"/>
-          <w:vertAlign w:val="baseline"/>
-          <w:rtl w:val="0"/>
-        </w:rPr>
         <w:t xml:space="preserve">you don't need this table but filling it in in bullet point style would be a great step after making your problem statement</w:t>
-      </w:r>
-    </w:p>
-  </w:comment>
-  <w:comment w:author="Gregory Nelson" w:id="11" w:date="2023-10-04T14:47:40Z">
-    <w:p>
-      <w:pPr>
-        <w:keepNext w:val="0"/>
-        <w:keepLines w:val="0"/>
-        <w:pageBreakBefore w:val="0"/>
-        <w:widowControl w:val="0"/>
-        <w:pBdr>
-          <w:top w:space="0" w:sz="0" w:val="nil"/>
-          <w:left w:space="0" w:sz="0" w:val="nil"/>
-          <w:bottom w:space="0" w:sz="0" w:val="nil"/>
-          <w:right w:space="0" w:sz="0" w:val="nil"/>
-          <w:between w:space="0" w:sz="0" w:val="nil"/>
-        </w:pBdr>
-        <w:shd w:fill="auto" w:val="clear"/>
-        <w:spacing w:after="0" w:before="0" w:line="240" w:lineRule="auto"/>
-        <w:ind w:left="0" w:right="0" w:firstLine="0"/>
-        <w:jc w:val="left"/>
-        <w:rPr>
-          <w:rFonts w:ascii="Arial" w:cs="Arial" w:eastAsia="Arial" w:hAnsi="Arial"/>
-          <w:b w:val="0"/>
-          <w:i w:val="0"/>
-          <w:smallCaps w:val="0"/>
-          <w:strike w:val="0"/>
-          <w:color w:val="000000"/>
-          <w:sz w:val="22"/>
-          <w:szCs w:val="22"/>
-          <w:u w:val="none"/>
-          <w:shd w:fill="auto" w:val="clear"/>
-          <w:vertAlign w:val="baseline"/>
-        </w:rPr>
-      </w:pPr>
-      <w:r>
-        <w:rPr>
-          <w:rFonts w:ascii="Arial" w:cs="Arial" w:eastAsia="Arial" w:hAnsi="Arial"/>
-          <w:b w:val="0"/>
-          <w:i w:val="0"/>
-          <w:smallCaps w:val="0"/>
-          <w:strike w:val="0"/>
-          <w:color w:val="000000"/>
-          <w:sz w:val="22"/>
-          <w:szCs w:val="22"/>
-          <w:u w:val="none"/>
-          <w:shd w:fill="auto" w:val="clear"/>
-          <w:vertAlign w:val="baseline"/>
-          <w:rtl w:val="0"/>
-        </w:rPr>
-        <w:t xml:space="preserve">who are the users?</w:t>
-      </w:r>
-    </w:p>
-  </w:comment>
-  <w:comment w:author="Gregory Nelson" w:id="12" w:date="2023-10-04T14:40:52Z">
-    <w:p>
-      <w:pPr>
-        <w:keepNext w:val="0"/>
-        <w:keepLines w:val="0"/>
-        <w:pageBreakBefore w:val="0"/>
-        <w:widowControl w:val="0"/>
-        <w:pBdr>
-          <w:top w:space="0" w:sz="0" w:val="nil"/>
-          <w:left w:space="0" w:sz="0" w:val="nil"/>
-          <w:bottom w:space="0" w:sz="0" w:val="nil"/>
-          <w:right w:space="0" w:sz="0" w:val="nil"/>
-          <w:between w:space="0" w:sz="0" w:val="nil"/>
-        </w:pBdr>
-        <w:shd w:fill="auto" w:val="clear"/>
-        <w:spacing w:after="0" w:before="0" w:line="240" w:lineRule="auto"/>
-        <w:ind w:left="0" w:right="0" w:firstLine="0"/>
-        <w:jc w:val="left"/>
-        <w:rPr>
-          <w:rFonts w:ascii="Arial" w:cs="Arial" w:eastAsia="Arial" w:hAnsi="Arial"/>
-          <w:b w:val="0"/>
-          <w:i w:val="0"/>
-          <w:smallCaps w:val="0"/>
-          <w:strike w:val="0"/>
-          <w:color w:val="000000"/>
-          <w:sz w:val="22"/>
-          <w:szCs w:val="22"/>
-          <w:u w:val="none"/>
-          <w:shd w:fill="auto" w:val="clear"/>
-          <w:vertAlign w:val="baseline"/>
-        </w:rPr>
-      </w:pPr>
-      <w:r>
-        <w:rPr>
-          <w:rFonts w:ascii="Arial" w:cs="Arial" w:eastAsia="Arial" w:hAnsi="Arial"/>
-          <w:b w:val="0"/>
-          <w:i w:val="0"/>
-          <w:smallCaps w:val="0"/>
-          <w:strike w:val="0"/>
-          <w:color w:val="000000"/>
-          <w:sz w:val="22"/>
-          <w:szCs w:val="22"/>
-          <w:u w:val="none"/>
-          <w:shd w:fill="auto" w:val="clear"/>
-          <w:vertAlign w:val="baseline"/>
-          <w:rtl w:val="0"/>
-        </w:rPr>
-        <w:t xml:space="preserve">I can't currently see how this can be automated to a level where it addresses the causes of the problem (either imposter syndrome or "Students get overwhelmed, don’t reach out for help, their grades slip. It’s a positive feedback loop/cycle which is hard to break out of". To address this, go into the specifics in 2-3 examples and evaluate feasibility yourself. </w:t>
-      </w:r>
-    </w:p>
-    <w:p>
-      <w:pPr>
-        <w:keepNext w:val="0"/>
-        <w:keepLines w:val="0"/>
-        <w:pageBreakBefore w:val="0"/>
-        <w:widowControl w:val="0"/>
-        <w:pBdr>
-          <w:top w:space="0" w:sz="0" w:val="nil"/>
-          <w:left w:space="0" w:sz="0" w:val="nil"/>
-          <w:bottom w:space="0" w:sz="0" w:val="nil"/>
-          <w:right w:space="0" w:sz="0" w:val="nil"/>
-          <w:between w:space="0" w:sz="0" w:val="nil"/>
-        </w:pBdr>
-        <w:shd w:fill="auto" w:val="clear"/>
-        <w:spacing w:after="0" w:before="0" w:line="240" w:lineRule="auto"/>
-        <w:ind w:left="0" w:right="0" w:firstLine="0"/>
-        <w:jc w:val="left"/>
-        <w:rPr>
-          <w:rFonts w:ascii="Arial" w:cs="Arial" w:eastAsia="Arial" w:hAnsi="Arial"/>
-          <w:b w:val="0"/>
-          <w:i w:val="0"/>
-          <w:smallCaps w:val="0"/>
-          <w:strike w:val="0"/>
-          <w:color w:val="000000"/>
-          <w:sz w:val="22"/>
-          <w:szCs w:val="22"/>
-          <w:u w:val="none"/>
-          <w:shd w:fill="auto" w:val="clear"/>
-          <w:vertAlign w:val="baseline"/>
-        </w:rPr>
-      </w:pPr>
-      <w:r>
-        <w:rPr>
-          <w:rtl w:val="0"/>
-        </w:rPr>
-      </w:r>
-    </w:p>
-    <w:p>
-      <w:pPr>
-        <w:keepNext w:val="0"/>
-        <w:keepLines w:val="0"/>
-        <w:pageBreakBefore w:val="0"/>
-        <w:widowControl w:val="0"/>
-        <w:pBdr>
-          <w:top w:space="0" w:sz="0" w:val="nil"/>
-          <w:left w:space="0" w:sz="0" w:val="nil"/>
-          <w:bottom w:space="0" w:sz="0" w:val="nil"/>
-          <w:right w:space="0" w:sz="0" w:val="nil"/>
-          <w:between w:space="0" w:sz="0" w:val="nil"/>
-        </w:pBdr>
-        <w:shd w:fill="auto" w:val="clear"/>
-        <w:spacing w:after="0" w:before="0" w:line="240" w:lineRule="auto"/>
-        <w:ind w:left="0" w:right="0" w:firstLine="0"/>
-        <w:jc w:val="left"/>
-        <w:rPr>
-          <w:rFonts w:ascii="Arial" w:cs="Arial" w:eastAsia="Arial" w:hAnsi="Arial"/>
-          <w:b w:val="0"/>
-          <w:i w:val="0"/>
-          <w:smallCaps w:val="0"/>
-          <w:strike w:val="0"/>
-          <w:color w:val="000000"/>
-          <w:sz w:val="22"/>
-          <w:szCs w:val="22"/>
-          <w:u w:val="none"/>
-          <w:shd w:fill="auto" w:val="clear"/>
-          <w:vertAlign w:val="baseline"/>
-        </w:rPr>
-      </w:pPr>
-      <w:r>
-        <w:rPr>
-          <w:rFonts w:ascii="Arial" w:cs="Arial" w:eastAsia="Arial" w:hAnsi="Arial"/>
-          <w:b w:val="0"/>
-          <w:i w:val="0"/>
-          <w:smallCaps w:val="0"/>
-          <w:strike w:val="0"/>
-          <w:color w:val="000000"/>
-          <w:sz w:val="22"/>
-          <w:szCs w:val="22"/>
-          <w:u w:val="none"/>
-          <w:shd w:fill="auto" w:val="clear"/>
-          <w:vertAlign w:val="baseline"/>
-          <w:rtl w:val="0"/>
-        </w:rPr>
-        <w:t xml:space="preserve">Humans probably need to be involved for quality control even if AI etc does this. But it depends on what the feedback is.</w:t>
-      </w:r>
-    </w:p>
-  </w:comment>
-  <w:comment w:author="Andrew Bement" w:id="7" w:date="2023-09-30T13:17:44Z">
-    <w:p>
-      <w:pPr>
-        <w:keepNext w:val="0"/>
-        <w:keepLines w:val="0"/>
-        <w:pageBreakBefore w:val="0"/>
-        <w:widowControl w:val="0"/>
-        <w:pBdr>
-          <w:top w:space="0" w:sz="0" w:val="nil"/>
-          <w:left w:space="0" w:sz="0" w:val="nil"/>
-          <w:bottom w:space="0" w:sz="0" w:val="nil"/>
-          <w:right w:space="0" w:sz="0" w:val="nil"/>
-          <w:between w:space="0" w:sz="0" w:val="nil"/>
-        </w:pBdr>
-        <w:shd w:fill="auto" w:val="clear"/>
-        <w:spacing w:after="0" w:before="0" w:line="240" w:lineRule="auto"/>
-        <w:ind w:left="0" w:right="0" w:firstLine="0"/>
-        <w:jc w:val="left"/>
-        <w:rPr>
-          <w:rFonts w:ascii="Arial" w:cs="Arial" w:eastAsia="Arial" w:hAnsi="Arial"/>
-          <w:b w:val="0"/>
-          <w:i w:val="0"/>
-          <w:smallCaps w:val="0"/>
-          <w:strike w:val="0"/>
-          <w:color w:val="000000"/>
-          <w:sz w:val="22"/>
-          <w:szCs w:val="22"/>
-          <w:u w:val="none"/>
-          <w:shd w:fill="auto" w:val="clear"/>
-          <w:vertAlign w:val="baseline"/>
-        </w:rPr>
-      </w:pPr>
-      <w:r>
-        <w:rPr>
-          <w:rFonts w:ascii="Arial" w:cs="Arial" w:eastAsia="Arial" w:hAnsi="Arial"/>
-          <w:b w:val="0"/>
-          <w:i w:val="0"/>
-          <w:smallCaps w:val="0"/>
-          <w:strike w:val="0"/>
-          <w:color w:val="000000"/>
-          <w:sz w:val="22"/>
-          <w:szCs w:val="22"/>
-          <w:u w:val="none"/>
-          <w:shd w:fill="auto" w:val="clear"/>
-          <w:vertAlign w:val="baseline"/>
-          <w:rtl w:val="0"/>
-        </w:rPr>
-        <w:t xml:space="preserve">@emily.brule@maine.edu @tereza.holubcova@maine.edu this is an incredible writeup, ya'll are KILLING it.</w:t>
-      </w:r>
-    </w:p>
-    <w:p>
-      <w:pPr>
-        <w:keepNext w:val="0"/>
-        <w:keepLines w:val="0"/>
-        <w:pageBreakBefore w:val="0"/>
-        <w:widowControl w:val="0"/>
-        <w:pBdr>
-          <w:top w:space="0" w:sz="0" w:val="nil"/>
-          <w:left w:space="0" w:sz="0" w:val="nil"/>
-          <w:bottom w:space="0" w:sz="0" w:val="nil"/>
-          <w:right w:space="0" w:sz="0" w:val="nil"/>
-          <w:between w:space="0" w:sz="0" w:val="nil"/>
-        </w:pBdr>
-        <w:shd w:fill="auto" w:val="clear"/>
-        <w:spacing w:after="0" w:before="0" w:line="240" w:lineRule="auto"/>
-        <w:ind w:left="0" w:right="0" w:firstLine="0"/>
-        <w:jc w:val="left"/>
-        <w:rPr>
-          <w:rFonts w:ascii="Arial" w:cs="Arial" w:eastAsia="Arial" w:hAnsi="Arial"/>
-          <w:b w:val="0"/>
-          <w:i w:val="0"/>
-          <w:smallCaps w:val="0"/>
-          <w:strike w:val="0"/>
-          <w:color w:val="000000"/>
-          <w:sz w:val="22"/>
-          <w:szCs w:val="22"/>
-          <w:u w:val="none"/>
-          <w:shd w:fill="auto" w:val="clear"/>
-          <w:vertAlign w:val="baseline"/>
-        </w:rPr>
-      </w:pPr>
-      <w:r>
-        <w:rPr>
-          <w:rtl w:val="0"/>
-        </w:rPr>
-      </w:r>
-    </w:p>
-    <w:p>
-      <w:pPr>
-        <w:keepNext w:val="0"/>
-        <w:keepLines w:val="0"/>
-        <w:pageBreakBefore w:val="0"/>
-        <w:widowControl w:val="0"/>
-        <w:pBdr>
-          <w:top w:space="0" w:sz="0" w:val="nil"/>
-          <w:left w:space="0" w:sz="0" w:val="nil"/>
-          <w:bottom w:space="0" w:sz="0" w:val="nil"/>
-          <w:right w:space="0" w:sz="0" w:val="nil"/>
-          <w:between w:space="0" w:sz="0" w:val="nil"/>
-        </w:pBdr>
-        <w:shd w:fill="auto" w:val="clear"/>
-        <w:spacing w:after="0" w:before="0" w:line="240" w:lineRule="auto"/>
-        <w:ind w:left="0" w:right="0" w:firstLine="0"/>
-        <w:jc w:val="left"/>
-        <w:rPr>
-          <w:rFonts w:ascii="Arial" w:cs="Arial" w:eastAsia="Arial" w:hAnsi="Arial"/>
-          <w:b w:val="0"/>
-          <w:i w:val="0"/>
-          <w:smallCaps w:val="0"/>
-          <w:strike w:val="0"/>
-          <w:color w:val="000000"/>
-          <w:sz w:val="22"/>
-          <w:szCs w:val="22"/>
-          <w:u w:val="none"/>
-          <w:shd w:fill="auto" w:val="clear"/>
-          <w:vertAlign w:val="baseline"/>
-        </w:rPr>
-      </w:pPr>
-      <w:r>
-        <w:rPr>
-          <w:rFonts w:ascii="Arial" w:cs="Arial" w:eastAsia="Arial" w:hAnsi="Arial"/>
-          <w:b w:val="0"/>
-          <w:i w:val="0"/>
-          <w:smallCaps w:val="0"/>
-          <w:strike w:val="0"/>
-          <w:color w:val="000000"/>
-          <w:sz w:val="22"/>
-          <w:szCs w:val="22"/>
-          <w:u w:val="none"/>
-          <w:shd w:fill="auto" w:val="clear"/>
-          <w:vertAlign w:val="baseline"/>
-          <w:rtl w:val="0"/>
-        </w:rPr>
-        <w:t xml:space="preserve">Keep up the great work!</w:t>
       </w:r>
     </w:p>
   </w:comment>

</xml_diff>